<commit_message>
working on edits including removing the analyses from the original question 4 which allowed text to be removed and a table.
</commit_message>
<xml_diff>
--- a/Writing/20230312_parts/20230313_Body.docx
+++ b/Writing/20230312_parts/20230313_Body.docx
@@ -5107,28 +5107,110 @@
     </w:p>
     <w:p>
       <w:pPr>
+        <w:pStyle w:val="Heading2"/>
+        <w:rPr>
+          <w:i/>
+          <w:iCs/>
+          <w:u w:val="none"/>
+        </w:rPr>
+      </w:pPr>
+      <w:r>
+        <w:rPr>
+          <w:i/>
+          <w:iCs/>
+          <w:u w:val="none"/>
+        </w:rPr>
+        <w:t>Question 4: Cultch mass relationships to live oyster counts (Apalachicola)</w:t>
+      </w:r>
+    </w:p>
+    <w:p>
+      <w:pPr>
+        <w:suppressAutoHyphens/>
+        <w:rPr>
+          <w:strike/>
+          <w:szCs w:val="24"/>
+        </w:rPr>
+      </w:pPr>
+      <w:r>
+        <w:rPr>
+          <w:szCs w:val="24"/>
+        </w:rPr>
+        <w:t>To assess relationships between</w:t>
+      </w:r>
+      <w:r>
+        <w:rPr>
+          <w:szCs w:val="24"/>
+        </w:rPr>
+        <w:t xml:space="preserve"> cultch mass and</w:t>
+      </w:r>
+      <w:r>
+        <w:rPr>
+          <w:szCs w:val="24"/>
+        </w:rPr>
+        <w:t xml:space="preserve"> oyster spat densities</w:t>
+      </w:r>
+      <w:r>
+        <w:rPr>
+          <w:szCs w:val="24"/>
+        </w:rPr>
+        <w:t>,</w:t>
+      </w:r>
+      <w:r>
+        <w:rPr>
+          <w:szCs w:val="24"/>
+        </w:rPr>
+        <w:t xml:space="preserve"> we summarized mass of cultch per </w:t>
+      </w:r>
+      <w:r>
+        <w:rPr>
+          <w:szCs w:val="24"/>
+        </w:rPr>
+        <w:t>quadrat</w:t>
+      </w:r>
+      <w:r>
+        <w:rPr>
+          <w:szCs w:val="24"/>
+        </w:rPr>
+        <w:t xml:space="preserve"> by site</w:t>
+      </w:r>
+      <w:r>
+        <w:rPr>
+          <w:szCs w:val="24"/>
+        </w:rPr>
+        <w:t>, project,</w:t>
+      </w:r>
+      <w:r>
+        <w:rPr>
+          <w:szCs w:val="24"/>
+        </w:rPr>
+        <w:t xml:space="preserve"> and period</w:t>
+      </w:r>
+      <w:r>
+        <w:rPr>
+          <w:szCs w:val="24"/>
+        </w:rPr>
+        <w:t xml:space="preserve"> in simple plots. This was only done for Apalachicola Bay because this is the only bay with multiple projects. </w:t>
+      </w:r>
+      <w:r>
+        <w:rPr>
+          <w:szCs w:val="24"/>
+        </w:rPr>
+        <w:t xml:space="preserve"> </w:t>
+      </w:r>
+    </w:p>
+    <w:p>
+      <w:pPr>
         <w:pStyle w:val="researchquestion"/>
       </w:pPr>
-      <w:bookmarkStart w:id="35" w:name="_Hlk118190284"/>
-      <w:r>
-        <w:t xml:space="preserve">Question 4: Is </w:t>
-      </w:r>
-      <w:r>
-        <w:t>cultch mass</w:t>
-      </w:r>
-      <w:r>
-        <w:t xml:space="preserve"> related to the number of live oysters in </w:t>
-      </w:r>
-      <w:proofErr w:type="spellStart"/>
-      <w:r>
-        <w:t>Apalahicola</w:t>
-      </w:r>
-      <w:proofErr w:type="spellEnd"/>
-      <w:r>
-        <w:t xml:space="preserve"> Bay</w:t>
-      </w:r>
-      <w:r>
-        <w:t>?</w:t>
+      <w:bookmarkStart w:id="35" w:name="_Hlk118190300"/>
+      <w:r>
+        <w:t xml:space="preserve">Question 5: How </w:t>
+      </w:r>
+      <w:r>
+        <w:t xml:space="preserve">well </w:t>
+      </w:r>
+      <w:r>
+        <w:t xml:space="preserve">does cultch material persist in all three bays? </w:t>
       </w:r>
     </w:p>
     <w:bookmarkEnd w:id="35"/>
@@ -5143,224 +5225,149 @@
         <w:rPr>
           <w:szCs w:val="24"/>
         </w:rPr>
-        <w:t>To assess relationships between</w:t>
-      </w:r>
-      <w:r>
-        <w:rPr>
-          <w:szCs w:val="24"/>
-        </w:rPr>
-        <w:t xml:space="preserve"> cultch mass and</w:t>
-      </w:r>
-      <w:r>
-        <w:rPr>
-          <w:szCs w:val="24"/>
-        </w:rPr>
-        <w:t xml:space="preserve"> oyster spat densities</w:t>
-      </w:r>
-      <w:r>
-        <w:rPr>
-          <w:szCs w:val="24"/>
-        </w:rPr>
+        <w:t>To explore how cultch material persisted in differ</w:t>
+      </w:r>
+      <w:r>
+        <w:t xml:space="preserve">ent </w:t>
+      </w:r>
+      <w:r>
+        <w:t xml:space="preserve">bays </w:t>
+      </w:r>
+      <w:r>
+        <w:t xml:space="preserve">(Table </w:t>
+      </w:r>
+      <w:r>
+        <w:t>5</w:t>
+      </w:r>
+      <w:r>
+        <w:t>)</w:t>
+      </w:r>
+      <w:r>
         <w:t>,</w:t>
       </w:r>
       <w:r>
-        <w:rPr>
-          <w:szCs w:val="24"/>
-        </w:rPr>
-        <w:t xml:space="preserve"> we summarized mass of cultch per </w:t>
-      </w:r>
-      <w:r>
-        <w:rPr>
-          <w:szCs w:val="24"/>
-        </w:rPr>
-        <w:t>quadrat</w:t>
-      </w:r>
-      <w:r>
-        <w:rPr>
-          <w:szCs w:val="24"/>
-        </w:rPr>
-        <w:t xml:space="preserve"> by site and period</w:t>
-      </w:r>
-      <w:r>
-        <w:rPr>
-          <w:szCs w:val="24"/>
-        </w:rPr>
-        <w:t xml:space="preserve"> and treated </w:t>
-      </w:r>
-      <w:r>
-        <w:rPr>
-          <w:szCs w:val="24"/>
-        </w:rPr>
-        <w:t>cultch mass</w:t>
-      </w:r>
-      <w:r>
-        <w:rPr>
-          <w:szCs w:val="24"/>
-        </w:rPr>
-        <w:t xml:space="preserve"> as the response variable in the same negative-binomial GLM models used to assess </w:t>
-      </w:r>
-      <w:r>
-        <w:rPr>
-          <w:szCs w:val="24"/>
-        </w:rPr>
-        <w:t xml:space="preserve">the </w:t>
-      </w:r>
-      <w:r>
-        <w:rPr>
-          <w:szCs w:val="24"/>
-        </w:rPr>
-        <w:t xml:space="preserve">response of oyster spat counts in </w:t>
-      </w:r>
-      <w:r>
-        <w:rPr>
-          <w:szCs w:val="24"/>
-        </w:rPr>
-        <w:t>question</w:t>
-      </w:r>
-      <w:r>
-        <w:rPr>
-          <w:szCs w:val="24"/>
-        </w:rPr>
-        <w:t xml:space="preserve"> 2 (Table</w:t>
-      </w:r>
-      <w:r>
-        <w:rPr>
-          <w:szCs w:val="24"/>
-        </w:rPr>
-        <w:t xml:space="preserve"> 2). We fit </w:t>
-      </w:r>
-      <w:r>
-        <w:rPr>
-          <w:szCs w:val="24"/>
-        </w:rPr>
-        <w:t xml:space="preserve">10 </w:t>
-      </w:r>
-      <w:r>
-        <w:rPr>
-          <w:szCs w:val="24"/>
-        </w:rPr>
-        <w:t xml:space="preserve">different models to the data, to assess the relationship between cultch mass and </w:t>
-      </w:r>
-      <w:r>
-        <w:t>period</w:t>
-      </w:r>
-      <w:r>
-        <w:t xml:space="preserve">, </w:t>
+        <w:t xml:space="preserve"> and by </w:t>
+      </w:r>
+      <w:r>
+        <w:t xml:space="preserve">project </w:t>
+      </w:r>
+      <w:r>
+        <w:rPr>
+          <w:szCs w:val="24"/>
+        </w:rPr>
+        <w:t xml:space="preserve">within Apalachicola </w:t>
+      </w:r>
+      <w:r>
+        <w:t>Bay</w:t>
+      </w:r>
+      <w:r>
+        <w:rPr>
+          <w:szCs w:val="24"/>
+        </w:rPr>
+        <w:t xml:space="preserve"> (Table </w:t>
+      </w:r>
+      <w:r>
+        <w:rPr>
+          <w:szCs w:val="24"/>
+        </w:rPr>
+        <w:t>6</w:t>
+      </w:r>
+      <w:r>
+        <w:rPr>
+          <w:szCs w:val="24"/>
+        </w:rPr>
+        <w:t xml:space="preserve">), we used negative binomial GLM models to assess how the sum of </w:t>
+      </w:r>
+      <w:r>
+        <w:rPr>
+          <w:szCs w:val="24"/>
+        </w:rPr>
+        <w:t>cultch weights</w:t>
+      </w:r>
+      <w:r>
+        <w:rPr>
+          <w:szCs w:val="24"/>
+        </w:rPr>
+        <w:t xml:space="preserve"> changed over time in each </w:t>
+      </w:r>
+      <w:r>
+        <w:t>bay (</w:t>
+      </w:r>
+      <w:r>
+        <w:t xml:space="preserve">across </w:t>
+      </w:r>
+      <w:r>
+        <w:t xml:space="preserve">all projects). In Apalachicola Bay we assessed persistence of cultch material by </w:t>
+      </w:r>
+      <w:r>
+        <w:t xml:space="preserve">project </w:t>
+      </w:r>
+      <w:r>
+        <w:t xml:space="preserve">(because of different materials and restoration time frames). Data were summarized by </w:t>
       </w:r>
       <w:r>
         <w:t>project</w:t>
       </w:r>
       <w:r>
-        <w:t xml:space="preserve">, </w:t>
-      </w:r>
-      <w:r>
-        <w:t xml:space="preserve">and site </w:t>
-      </w:r>
-      <w:r>
-        <w:t>(</w:t>
-      </w:r>
-      <w:r>
-        <w:t xml:space="preserve">again </w:t>
-      </w:r>
-      <w:r>
-        <w:t xml:space="preserve">a </w:t>
-      </w:r>
-      <w:r>
-        <w:t>random effect)</w:t>
-      </w:r>
-      <w:r>
-        <w:t>. W</w:t>
-      </w:r>
-      <w:r>
-        <w:t>e also included the sum of spat in each quadrat as a factor (</w:t>
-      </w:r>
-      <w:r>
-        <w:t xml:space="preserve">spat </w:t>
-      </w:r>
-      <w:r>
-        <w:t xml:space="preserve">sum) and the interaction between </w:t>
-      </w:r>
-      <w:r>
-        <w:t xml:space="preserve">spat </w:t>
-      </w:r>
-      <w:r>
-        <w:t xml:space="preserve">sum and </w:t>
+        <w:t xml:space="preserve">, and calculations of mean and variance by </w:t>
       </w:r>
       <w:r>
         <w:t xml:space="preserve">project </w:t>
       </w:r>
       <w:r>
-        <w:t>(</w:t>
-      </w:r>
-      <w:r>
-        <w:t xml:space="preserve">spat </w:t>
-      </w:r>
-      <w:proofErr w:type="spellStart"/>
-      <w:r>
-        <w:t>sum:</w:t>
-      </w:r>
-      <w:r>
-        <w:t>project</w:t>
-      </w:r>
-      <w:proofErr w:type="spellEnd"/>
-      <w:r>
-        <w:t xml:space="preserve">) to see if the relationship between live oyster spat and cultch mass differed by </w:t>
-      </w:r>
-      <w:r>
-        <w:t xml:space="preserve">project </w:t>
-      </w:r>
-      <w:r>
-        <w:t>(Appen</w:t>
-      </w:r>
-      <w:r>
-        <w:rPr>
-          <w:szCs w:val="24"/>
-        </w:rPr>
-        <w:t>dix 2). Some of these models were overfitted</w:t>
-      </w:r>
-      <w:r>
-        <w:rPr>
-          <w:szCs w:val="24"/>
-        </w:rPr>
-        <w:t>;</w:t>
-      </w:r>
-      <w:r>
-        <w:rPr>
-          <w:szCs w:val="24"/>
-        </w:rPr>
-        <w:t xml:space="preserve"> thus</w:t>
-      </w:r>
-      <w:r>
-        <w:rPr>
-          <w:szCs w:val="24"/>
-        </w:rPr>
+        <w:t>suggested the data were over-dispersed (variance &gt; mean)</w:t>
+      </w:r>
+      <w:r>
         <w:t>,</w:t>
       </w:r>
       <w:r>
-        <w:rPr>
-          <w:szCs w:val="24"/>
-        </w:rPr>
-        <w:t xml:space="preserve"> comparisons were made with eight simpler models (Table 5; Appendix 2).</w:t>
+        <w:t xml:space="preserve"> supporting the use of a negative binomial distribution</w:t>
+      </w:r>
+      <w:r>
+        <w:t xml:space="preserve">. To create a comparative framework across substrates, we predicted the amount of cultch per </w:t>
+      </w:r>
+      <w:r>
+        <w:t>¼ </w:t>
+      </w:r>
+      <w:r>
+        <w:t>m</w:t>
+      </w:r>
+      <w:r>
+        <w:rPr>
+          <w:vertAlign w:val="superscript"/>
+        </w:rPr>
+        <w:t>2</w:t>
+      </w:r>
+      <w:r>
+        <w:t xml:space="preserve"> </w:t>
+      </w:r>
+      <w:r>
+        <w:t xml:space="preserve">(Figure 3) </w:t>
+      </w:r>
+      <w:r>
+        <w:t>and m</w:t>
+      </w:r>
+      <w:r>
+        <w:rPr>
+          <w:vertAlign w:val="superscript"/>
+        </w:rPr>
+        <w:t>2</w:t>
+      </w:r>
+      <w:r>
+        <w:t xml:space="preserve"> </w:t>
+      </w:r>
+      <w:r>
+        <w:t>in the last monitoring period for ea</w:t>
+      </w:r>
+      <w:r>
+        <w:rPr>
+          <w:szCs w:val="24"/>
+        </w:rPr>
+        <w:t xml:space="preserve">ch study. </w:t>
       </w:r>
     </w:p>
     <w:p>
       <w:pPr>
-        <w:pStyle w:val="researchquestion"/>
-      </w:pPr>
-      <w:bookmarkStart w:id="36" w:name="_Hlk118190300"/>
-      <w:r>
-        <w:t xml:space="preserve">Question 5: How </w:t>
-      </w:r>
-      <w:r>
-        <w:t xml:space="preserve">well </w:t>
-      </w:r>
-      <w:r>
-        <w:t xml:space="preserve">does cultch material persist in all three bays? </w:t>
-      </w:r>
-    </w:p>
-    <w:bookmarkEnd w:id="36"/>
-    <w:p>
-      <w:pPr>
         <w:suppressAutoHyphens/>
         <w:rPr>
           <w:szCs w:val="24"/>
@@ -5370,141 +5377,6 @@
         <w:rPr>
           <w:szCs w:val="24"/>
         </w:rPr>
-        <w:t>To explore how cultch material persisted in differ</w:t>
-      </w:r>
-      <w:r>
-        <w:t xml:space="preserve">ent </w:t>
-      </w:r>
-      <w:r>
-        <w:t xml:space="preserve">bays </w:t>
-      </w:r>
-      <w:r>
-        <w:t>(Table 6)</w:t>
-      </w:r>
-      <w:r>
-        <w:t>,</w:t>
-      </w:r>
-      <w:r>
-        <w:t xml:space="preserve"> and by </w:t>
-      </w:r>
-      <w:r>
-        <w:t xml:space="preserve">project </w:t>
-      </w:r>
-      <w:r>
-        <w:rPr>
-          <w:szCs w:val="24"/>
-        </w:rPr>
-        <w:t xml:space="preserve">within Apalachicola </w:t>
-      </w:r>
-      <w:r>
-        <w:t>Bay</w:t>
-      </w:r>
-      <w:r>
-        <w:rPr>
-          <w:szCs w:val="24"/>
-        </w:rPr>
-        <w:t xml:space="preserve"> (Table 7), we used negative binomial GLM models to assess how the sum of </w:t>
-      </w:r>
-      <w:r>
-        <w:rPr>
-          <w:szCs w:val="24"/>
-        </w:rPr>
-        <w:t>cultch weights</w:t>
-      </w:r>
-      <w:r>
-        <w:rPr>
-          <w:szCs w:val="24"/>
-        </w:rPr>
-        <w:t xml:space="preserve"> changed over time in each </w:t>
-      </w:r>
-      <w:r>
-        <w:t>bay (</w:t>
-      </w:r>
-      <w:r>
-        <w:t xml:space="preserve">across </w:t>
-      </w:r>
-      <w:r>
-        <w:t xml:space="preserve">all projects). In Apalachicola Bay we assessed persistence of cultch material by </w:t>
-      </w:r>
-      <w:r>
-        <w:t xml:space="preserve">project </w:t>
-      </w:r>
-      <w:r>
-        <w:t xml:space="preserve">(because of different materials and restoration time frames). Data were summarized by </w:t>
-      </w:r>
-      <w:r>
-        <w:t>project</w:t>
-      </w:r>
-      <w:r>
-        <w:t xml:space="preserve">, and calculations of mean and variance by </w:t>
-      </w:r>
-      <w:r>
-        <w:t xml:space="preserve">project </w:t>
-      </w:r>
-      <w:r>
-        <w:t>suggested the data were over-dispersed (variance &gt; mean)</w:t>
-      </w:r>
-      <w:r>
-        <w:t>,</w:t>
-      </w:r>
-      <w:r>
-        <w:t xml:space="preserve"> supporting the use of a negative binomial distribution</w:t>
-      </w:r>
-      <w:r>
-        <w:t xml:space="preserve">. To create a comparative framework across substrates, we predicted the amount of cultch per </w:t>
-      </w:r>
-      <w:r>
-        <w:t>¼ </w:t>
-      </w:r>
-      <w:r>
-        <w:t>m</w:t>
-      </w:r>
-      <w:r>
-        <w:rPr>
-          <w:vertAlign w:val="superscript"/>
-        </w:rPr>
-        <w:t>2</w:t>
-      </w:r>
-      <w:r>
-        <w:t xml:space="preserve"> </w:t>
-      </w:r>
-      <w:r>
-        <w:t xml:space="preserve">(Figure 3) </w:t>
-      </w:r>
-      <w:r>
-        <w:t>and m</w:t>
-      </w:r>
-      <w:r>
-        <w:rPr>
-          <w:vertAlign w:val="superscript"/>
-        </w:rPr>
-        <w:t>2</w:t>
-      </w:r>
-      <w:r>
-        <w:t xml:space="preserve"> </w:t>
-      </w:r>
-      <w:r>
-        <w:t>in the last monitoring period for ea</w:t>
-      </w:r>
-      <w:r>
-        <w:rPr>
-          <w:szCs w:val="24"/>
-        </w:rPr>
-        <w:t xml:space="preserve">ch study. </w:t>
-      </w:r>
-    </w:p>
-    <w:p>
-      <w:pPr>
-        <w:suppressAutoHyphens/>
-        <w:rPr>
-          <w:szCs w:val="24"/>
-        </w:rPr>
-      </w:pPr>
-      <w:r>
-        <w:rPr>
-          <w:szCs w:val="24"/>
-        </w:rPr>
-        <w:lastRenderedPageBreak/>
         <w:t xml:space="preserve">Data and all code used for the analyses are available from the following Git repository: </w:t>
       </w:r>
       <w:hyperlink r:id="rId5" w:history="1">
@@ -5530,19 +5402,20 @@
           <w:szCs w:val="24"/>
         </w:rPr>
       </w:pPr>
-      <w:bookmarkStart w:id="37" w:name="_Toc130218497"/>
-      <w:bookmarkStart w:id="38" w:name="_Toc130282982"/>
-      <w:r>
-        <w:rPr>
-          <w:szCs w:val="24"/>
-        </w:rPr>
+      <w:bookmarkStart w:id="36" w:name="_Toc130218497"/>
+      <w:bookmarkStart w:id="37" w:name="_Toc130282982"/>
+      <w:r>
+        <w:rPr>
+          <w:szCs w:val="24"/>
+        </w:rPr>
+        <w:lastRenderedPageBreak/>
         <w:t>Results</w:t>
       </w:r>
       <w:bookmarkEnd w:id="30"/>
       <w:bookmarkEnd w:id="31"/>
       <w:bookmarkEnd w:id="32"/>
+      <w:bookmarkEnd w:id="36"/>
       <w:bookmarkEnd w:id="37"/>
-      <w:bookmarkEnd w:id="38"/>
     </w:p>
     <w:p>
       <w:pPr>
@@ -5552,13 +5425,13 @@
           <w:szCs w:val="24"/>
         </w:rPr>
       </w:pPr>
-      <w:bookmarkStart w:id="39" w:name="_Toc108786543"/>
-      <w:bookmarkStart w:id="40" w:name="_Toc109217045"/>
-      <w:bookmarkStart w:id="41" w:name="_Toc110654777"/>
-      <w:bookmarkStart w:id="42" w:name="_Toc130218498"/>
-      <w:bookmarkStart w:id="43" w:name="_Toc130282983"/>
-      <w:bookmarkStart w:id="44" w:name="_Toc108786539"/>
-      <w:bookmarkStart w:id="45" w:name="_Toc109217041"/>
+      <w:bookmarkStart w:id="38" w:name="_Toc108786543"/>
+      <w:bookmarkStart w:id="39" w:name="_Toc109217045"/>
+      <w:bookmarkStart w:id="40" w:name="_Toc110654777"/>
+      <w:bookmarkStart w:id="41" w:name="_Toc130218498"/>
+      <w:bookmarkStart w:id="42" w:name="_Toc130282983"/>
+      <w:bookmarkStart w:id="43" w:name="_Toc108786539"/>
+      <w:bookmarkStart w:id="44" w:name="_Toc109217041"/>
       <w:r>
         <w:rPr>
           <w:szCs w:val="24"/>
@@ -5568,20 +5441,20 @@
       <w:r>
         <w:t xml:space="preserve">er discharge </w:t>
       </w:r>
+      <w:bookmarkEnd w:id="38"/>
       <w:bookmarkEnd w:id="39"/>
+      <w:r>
+        <w:t>pat</w:t>
+      </w:r>
+      <w:r>
+        <w:rPr>
+          <w:szCs w:val="24"/>
+        </w:rPr>
+        <w:t>terns</w:t>
+      </w:r>
       <w:bookmarkEnd w:id="40"/>
-      <w:r>
-        <w:t>pat</w:t>
-      </w:r>
-      <w:r>
-        <w:rPr>
-          <w:szCs w:val="24"/>
-        </w:rPr>
-        <w:t>terns</w:t>
-      </w:r>
       <w:bookmarkEnd w:id="41"/>
       <w:bookmarkEnd w:id="42"/>
-      <w:bookmarkEnd w:id="43"/>
     </w:p>
     <w:p>
       <w:pPr>
@@ -5623,20 +5496,20 @@
           <w:szCs w:val="24"/>
         </w:rPr>
       </w:pPr>
-      <w:bookmarkStart w:id="46" w:name="_Toc110654778"/>
-      <w:bookmarkStart w:id="47" w:name="_Toc130218499"/>
-      <w:bookmarkStart w:id="48" w:name="_Toc130282984"/>
+      <w:bookmarkStart w:id="45" w:name="_Toc110654778"/>
+      <w:bookmarkStart w:id="46" w:name="_Toc130218499"/>
+      <w:bookmarkStart w:id="47" w:name="_Toc130282984"/>
       <w:r>
         <w:rPr>
           <w:szCs w:val="24"/>
         </w:rPr>
         <w:t>Trends in fisheries-dependent data</w:t>
       </w:r>
+      <w:bookmarkEnd w:id="43"/>
       <w:bookmarkEnd w:id="44"/>
       <w:bookmarkEnd w:id="45"/>
       <w:bookmarkEnd w:id="46"/>
       <w:bookmarkEnd w:id="47"/>
-      <w:bookmarkEnd w:id="48"/>
     </w:p>
     <w:p>
       <w:pPr>
@@ -5708,10 +5581,9 @@
       <w:pPr>
         <w:pStyle w:val="Heading2"/>
       </w:pPr>
-      <w:bookmarkStart w:id="49" w:name="_Toc130218500"/>
-      <w:bookmarkStart w:id="50" w:name="_Toc130282985"/>
-      <w:r>
-        <w:lastRenderedPageBreak/>
+      <w:bookmarkStart w:id="48" w:name="_Toc130218500"/>
+      <w:bookmarkStart w:id="49" w:name="_Toc130282985"/>
+      <w:r>
         <w:t xml:space="preserve">Question 1: </w:t>
       </w:r>
       <w:r>
@@ -5729,8 +5601,8 @@
       <w:r>
         <w:t xml:space="preserve"> (all three bays)</w:t>
       </w:r>
+      <w:bookmarkEnd w:id="48"/>
       <w:bookmarkEnd w:id="49"/>
-      <w:bookmarkEnd w:id="50"/>
     </w:p>
     <w:p>
       <w:pPr>
@@ -5784,7 +5656,11 @@
         <w:t>,</w:t>
       </w:r>
       <w:r>
-        <w:t xml:space="preserve"> but none of the predicted responses suggest a positive response in counts of live oysters after restoration. For live spat in Apalachicola and St. Andrew bays, we f</w:t>
+        <w:t xml:space="preserve"> but none of the predicted responses suggest a positive response in counts of live oysters after restoration. For </w:t>
+      </w:r>
+      <w:r>
+        <w:lastRenderedPageBreak/>
+        <w:t>live spat in Apalachicola and St. Andrew bays, we f</w:t>
       </w:r>
       <w:r>
         <w:rPr>
@@ -5928,7 +5804,36 @@
         <w:rPr>
           <w:szCs w:val="24"/>
         </w:rPr>
-        <w:t xml:space="preserve">0.17). Predicted live oyster spat (marginal means) per </w:t>
+        <w:t xml:space="preserve">0.17). </w:t>
+      </w:r>
+      <w:r>
+        <w:t xml:space="preserve">We do not know the depth of material excavated, so if we assume only the top layer of cultch is </w:t>
+      </w:r>
+      <w:proofErr w:type="gramStart"/>
+      <w:r>
+        <w:t>removed</w:t>
+      </w:r>
+      <w:proofErr w:type="gramEnd"/>
+      <w:r>
+        <w:t xml:space="preserve"> we can convert to oysters/m</w:t>
+      </w:r>
+      <w:r>
+        <w:rPr>
+          <w:vertAlign w:val="superscript"/>
+        </w:rPr>
+        <w:t>2</w:t>
+      </w:r>
+      <w:r>
+        <w:t xml:space="preserve"> </w:t>
+      </w:r>
+      <w:r>
+        <w:t xml:space="preserve">by dividing the predicted number of quadrat by 0.25. </w:t>
+      </w:r>
+      <w:r>
+        <w:rPr>
+          <w:szCs w:val="24"/>
+        </w:rPr>
+        <w:t xml:space="preserve">Predicted live oyster spat (marginal means) per </w:t>
       </w:r>
       <w:r>
         <w:t>¼ m</w:t>
@@ -5955,13 +5860,96 @@
         <w:rPr>
           <w:szCs w:val="24"/>
         </w:rPr>
-        <w:t xml:space="preserve">37.45), </w:t>
-      </w:r>
-      <w:r>
-        <w:rPr>
-          <w:szCs w:val="24"/>
-        </w:rPr>
-        <w:t xml:space="preserve">for </w:t>
+        <w:t>37.45)</w:t>
+      </w:r>
+      <w:r>
+        <w:rPr>
+          <w:szCs w:val="24"/>
+        </w:rPr>
+        <w:t xml:space="preserve"> or 56.32 </w:t>
+      </w:r>
+      <w:r>
+        <w:t>oysters/m</w:t>
+      </w:r>
+      <w:r>
+        <w:rPr>
+          <w:vertAlign w:val="superscript"/>
+        </w:rPr>
+        <w:t>2</w:t>
+      </w:r>
+      <w:r>
+        <w:t xml:space="preserve"> </w:t>
+      </w:r>
+      <w:proofErr w:type="gramStart"/>
+      <w:r>
+        <w:t>(</w:t>
+      </w:r>
+      <w:r>
+        <w:rPr>
+          <w:szCs w:val="24"/>
+        </w:rPr>
+        <w:t xml:space="preserve"> </w:t>
+      </w:r>
+      <w:r>
+        <w:rPr>
+          <w:szCs w:val="24"/>
+        </w:rPr>
+        <w:t>95</w:t>
+      </w:r>
+      <w:proofErr w:type="gramEnd"/>
+      <w:r>
+        <w:rPr>
+          <w:szCs w:val="24"/>
+        </w:rPr>
+        <w:t xml:space="preserve">% CI </w:t>
+      </w:r>
+      <w:r>
+        <w:rPr>
+          <w:szCs w:val="24"/>
+        </w:rPr>
+        <w:t>21</w:t>
+      </w:r>
+      <w:r>
+        <w:rPr>
+          <w:szCs w:val="24"/>
+        </w:rPr>
+        <w:t>.</w:t>
+      </w:r>
+      <w:r>
+        <w:rPr>
+          <w:szCs w:val="24"/>
+        </w:rPr>
+        <w:t>16</w:t>
+      </w:r>
+      <w:r>
+        <w:rPr>
+          <w:szCs w:val="24"/>
+        </w:rPr>
+        <w:t xml:space="preserve"> to </w:t>
+      </w:r>
+      <w:r>
+        <w:rPr>
+          <w:szCs w:val="24"/>
+        </w:rPr>
+        <w:t>149</w:t>
+      </w:r>
+      <w:r>
+        <w:rPr>
+          <w:szCs w:val="24"/>
+        </w:rPr>
+        <w:t>.</w:t>
+      </w:r>
+      <w:r>
+        <w:rPr>
+          <w:szCs w:val="24"/>
+        </w:rPr>
+        <w:t>80). F</w:t>
+      </w:r>
+      <w:r>
+        <w:rPr>
+          <w:szCs w:val="24"/>
+        </w:rPr>
+        <w:t xml:space="preserve">or </w:t>
       </w:r>
       <w:r>
         <w:rPr>
@@ -5988,13 +5976,116 @@
         <w:rPr>
           <w:szCs w:val="24"/>
         </w:rPr>
-        <w:t xml:space="preserve">3.14), and </w:t>
-      </w:r>
-      <w:r>
-        <w:rPr>
-          <w:szCs w:val="24"/>
-        </w:rPr>
-        <w:t xml:space="preserve">for </w:t>
+        <w:t>3.14)</w:t>
+      </w:r>
+      <w:r>
+        <w:rPr>
+          <w:szCs w:val="24"/>
+        </w:rPr>
+        <w:t xml:space="preserve"> </w:t>
+      </w:r>
+      <w:r>
+        <w:rPr>
+          <w:szCs w:val="24"/>
+        </w:rPr>
+        <w:t xml:space="preserve">live oyster spat per </w:t>
+      </w:r>
+      <w:r>
+        <w:t>¼ m</w:t>
+      </w:r>
+      <w:r>
+        <w:rPr>
+          <w:vertAlign w:val="superscript"/>
+        </w:rPr>
+        <w:t>2</w:t>
+      </w:r>
+      <w:r>
+        <w:rPr>
+          <w:szCs w:val="24"/>
+        </w:rPr>
+        <w:t xml:space="preserve"> </w:t>
+      </w:r>
+      <w:r>
+        <w:rPr>
+          <w:szCs w:val="24"/>
+        </w:rPr>
+        <w:t xml:space="preserve">were predicted </w:t>
+      </w:r>
+      <w:r>
+        <w:rPr>
+          <w:szCs w:val="24"/>
+        </w:rPr>
+        <w:t>(</w:t>
+      </w:r>
+      <w:r>
+        <w:rPr>
+          <w:szCs w:val="24"/>
+        </w:rPr>
+        <w:t>2.80 oysters/m</w:t>
+      </w:r>
+      <w:r>
+        <w:rPr>
+          <w:szCs w:val="24"/>
+          <w:vertAlign w:val="superscript"/>
+        </w:rPr>
+        <w:t>2</w:t>
+      </w:r>
+      <w:r>
+        <w:rPr>
+          <w:szCs w:val="24"/>
+        </w:rPr>
+        <w:t xml:space="preserve"> </w:t>
+      </w:r>
+      <w:r>
+        <w:rPr>
+          <w:szCs w:val="24"/>
+        </w:rPr>
+        <w:t>95% CI 0.</w:t>
+      </w:r>
+      <w:r>
+        <w:rPr>
+          <w:szCs w:val="24"/>
+        </w:rPr>
+        <w:t>64</w:t>
+      </w:r>
+      <w:r>
+        <w:t xml:space="preserve"> to </w:t>
+      </w:r>
+      <w:r>
+        <w:rPr>
+          <w:szCs w:val="24"/>
+        </w:rPr>
+        <w:t>12</w:t>
+      </w:r>
+      <w:r>
+        <w:rPr>
+          <w:szCs w:val="24"/>
+        </w:rPr>
+        <w:t>.</w:t>
+      </w:r>
+      <w:r>
+        <w:rPr>
+          <w:szCs w:val="24"/>
+        </w:rPr>
+        <w:t>56).</w:t>
+      </w:r>
+      <w:r>
+        <w:rPr>
+          <w:szCs w:val="24"/>
+        </w:rPr>
+        <w:t xml:space="preserve"> </w:t>
+      </w:r>
+      <w:r>
+        <w:rPr>
+          <w:szCs w:val="24"/>
+        </w:rPr>
+        <w:t>In</w:t>
+      </w:r>
+      <w:r>
+        <w:rPr>
+          <w:szCs w:val="24"/>
+        </w:rPr>
+        <w:t xml:space="preserve"> </w:t>
       </w:r>
       <w:r>
         <w:rPr>
@@ -6003,7 +6094,13 @@
         <w:t>St. Andre</w:t>
       </w:r>
       <w:r>
-        <w:t xml:space="preserve">w Bay </w:t>
+        <w:t>w Bay</w:t>
+      </w:r>
+      <w:r>
+        <w:t xml:space="preserve"> estimates were highly uncertain</w:t>
+      </w:r>
+      <w:r>
+        <w:t xml:space="preserve"> </w:t>
       </w:r>
       <w:r>
         <w:rPr>
@@ -6030,7 +6127,83 @@
         <w:rPr>
           <w:szCs w:val="24"/>
         </w:rPr>
-        <w:t>703.89).</w:t>
+        <w:t>703.89)</w:t>
+      </w:r>
+      <w:r>
+        <w:rPr>
+          <w:szCs w:val="24"/>
+        </w:rPr>
+        <w:t xml:space="preserve"> </w:t>
+      </w:r>
+      <w:r>
+        <w:rPr>
+          <w:szCs w:val="24"/>
+        </w:rPr>
+        <w:t xml:space="preserve">live oyster spat per </w:t>
+      </w:r>
+      <w:r>
+        <w:t>¼ m</w:t>
+      </w:r>
+      <w:r>
+        <w:rPr>
+          <w:vertAlign w:val="superscript"/>
+        </w:rPr>
+        <w:t>2</w:t>
+      </w:r>
+      <w:r>
+        <w:rPr>
+          <w:vertAlign w:val="superscript"/>
+        </w:rPr>
+        <w:t xml:space="preserve"> </w:t>
+      </w:r>
+      <w:r>
+        <w:t xml:space="preserve">were predicted (904 </w:t>
+      </w:r>
+      <w:r>
+        <w:rPr>
+          <w:szCs w:val="24"/>
+        </w:rPr>
+        <w:t>oysters/m</w:t>
+      </w:r>
+      <w:r>
+        <w:rPr>
+          <w:szCs w:val="24"/>
+          <w:vertAlign w:val="superscript"/>
+        </w:rPr>
+        <w:t>2</w:t>
+      </w:r>
+      <w:r>
+        <w:rPr>
+          <w:szCs w:val="24"/>
+        </w:rPr>
+        <w:t xml:space="preserve"> </w:t>
+      </w:r>
+      <w:r>
+        <w:rPr>
+          <w:szCs w:val="24"/>
+        </w:rPr>
+        <w:t xml:space="preserve">95% CI </w:t>
+      </w:r>
+      <w:r>
+        <w:rPr>
+          <w:szCs w:val="24"/>
+        </w:rPr>
+        <w:t>55.16</w:t>
+      </w:r>
+      <w:r>
+        <w:t xml:space="preserve"> to </w:t>
+      </w:r>
+      <w:r>
+        <w:rPr>
+          <w:szCs w:val="24"/>
+        </w:rPr>
+        <w:t>14,815.56)</w:t>
+      </w:r>
+      <w:r>
+        <w:rPr>
+          <w:szCs w:val="24"/>
+        </w:rPr>
+        <w:t>.</w:t>
       </w:r>
     </w:p>
     <w:p>
@@ -6224,8 +6397,8 @@
           <w:szCs w:val="24"/>
         </w:rPr>
       </w:pPr>
-      <w:bookmarkStart w:id="51" w:name="_Toc130218501"/>
-      <w:bookmarkStart w:id="52" w:name="_Toc130282986"/>
+      <w:bookmarkStart w:id="50" w:name="_Toc130218501"/>
+      <w:bookmarkStart w:id="51" w:name="_Toc130282986"/>
       <w:r>
         <w:rPr>
           <w:szCs w:val="24"/>
@@ -6256,8 +6429,8 @@
       <w:r>
         <w:t>)</w:t>
       </w:r>
+      <w:bookmarkEnd w:id="50"/>
       <w:bookmarkEnd w:id="51"/>
-      <w:bookmarkEnd w:id="52"/>
     </w:p>
     <w:p>
       <w:r>
@@ -6591,7 +6764,13 @@
         <w:t>29.27)</w:t>
       </w:r>
       <w:r>
-        <w:t>. We do not know the depth of material excavated, so if we assume only the top layer of cultch is removed we can convert to oysters/m</w:t>
+        <w:t xml:space="preserve"> </w:t>
+      </w:r>
+      <w:r>
+        <w:t>or</w:t>
+      </w:r>
+      <w:r>
+        <w:t xml:space="preserve"> 62.9 oysters/m</w:t>
       </w:r>
       <w:r>
         <w:rPr>
@@ -6600,10 +6779,91 @@
         <w:t>2</w:t>
       </w:r>
       <w:r>
+        <w:t xml:space="preserve"> (</w:t>
+      </w:r>
+      <w:r>
+        <w:t xml:space="preserve">95% CI </w:t>
+      </w:r>
+      <w:r>
+        <w:t>33.8 to 117.1). F</w:t>
+      </w:r>
+      <w:r>
+        <w:t>or project NFWF-2021 in period 15 we predicted 119.03 (95% CI 30.88</w:t>
+      </w:r>
+      <w:r>
+        <w:t xml:space="preserve"> to </w:t>
+      </w:r>
+      <w:r>
+        <w:t>458.82)</w:t>
+      </w:r>
+      <w:r>
+        <w:t xml:space="preserve"> oysters per </w:t>
+      </w:r>
+      <w:r>
+        <w:t>¼ m</w:t>
+      </w:r>
+      <w:r>
+        <w:rPr>
+          <w:vertAlign w:val="superscript"/>
+        </w:rPr>
+        <w:t>2</w:t>
+      </w:r>
+      <w:r>
+        <w:t xml:space="preserve"> or 476 oysters/m</w:t>
+      </w:r>
+      <w:r>
+        <w:rPr>
+          <w:vertAlign w:val="superscript"/>
+        </w:rPr>
+        <w:t>2</w:t>
+      </w:r>
+      <w:r>
+        <w:t xml:space="preserve"> (</w:t>
+      </w:r>
+      <w:r>
+        <w:t xml:space="preserve">95% CI </w:t>
+      </w:r>
+      <w:r>
+        <w:t>123.5 to 1835.3)</w:t>
+      </w:r>
+      <w:r>
+        <w:t>.</w:t>
+      </w:r>
+      <w:r>
         <w:t xml:space="preserve"> </w:t>
       </w:r>
       <w:r>
-        <w:t>by dividing the predicted number of quadrat by 0.25.  This results in 62.9 oysters/m</w:t>
+        <w:t xml:space="preserve">For the </w:t>
+      </w:r>
+      <w:r>
+        <w:t>projects that used shell cultch, for NRDA-4044 in period 13 we predicted 5.14 live oyster</w:t>
+      </w:r>
+      <w:r>
+        <w:t xml:space="preserve"> </w:t>
+      </w:r>
+      <w:r>
+        <w:t>s</w:t>
+      </w:r>
+      <w:r>
+        <w:t>pat</w:t>
+      </w:r>
+      <w:r>
+        <w:t xml:space="preserve"> (95% CI 3</w:t>
+      </w:r>
+      <w:r>
+        <w:t>.06</w:t>
+      </w:r>
+      <w:r>
+        <w:t xml:space="preserve"> to </w:t>
+      </w:r>
+      <w:r>
+        <w:t>8.63)</w:t>
+      </w:r>
+      <w:r>
+        <w:t xml:space="preserve"> per </w:t>
+      </w:r>
+      <w:r>
+        <w:t>¼ m</w:t>
       </w:r>
       <w:r>
         <w:rPr>
@@ -6612,104 +6872,11 @@
         <w:t>2</w:t>
       </w:r>
       <w:r>
-        <w:t xml:space="preserve"> (</w:t>
-      </w:r>
-      <w:r>
-        <w:t xml:space="preserve">95% CI </w:t>
-      </w:r>
-      <w:r>
-        <w:t>33.8 to 117.1). F</w:t>
-      </w:r>
-      <w:r>
-        <w:t>or project NFWF-2021 in period 15 we predicted 119.03 (95% CI 30.88</w:t>
-      </w:r>
-      <w:r>
-        <w:t xml:space="preserve"> </w:t>
+        <w:t xml:space="preserve"> (20.6 </w:t>
       </w:r>
       <w:r>
         <w:lastRenderedPageBreak/>
-        <w:t xml:space="preserve">to </w:t>
-      </w:r>
-      <w:r>
-        <w:t>458.82)</w:t>
-      </w:r>
-      <w:r>
-        <w:t xml:space="preserve"> oysters per </w:t>
-      </w:r>
-      <w:r>
-        <w:t>¼ m</w:t>
-      </w:r>
-      <w:r>
-        <w:rPr>
-          <w:vertAlign w:val="superscript"/>
-        </w:rPr>
-        <w:t>2</w:t>
-      </w:r>
-      <w:r>
-        <w:t xml:space="preserve"> or 476 oysters/m</w:t>
-      </w:r>
-      <w:r>
-        <w:rPr>
-          <w:vertAlign w:val="superscript"/>
-        </w:rPr>
-        <w:t>2</w:t>
-      </w:r>
-      <w:r>
-        <w:t xml:space="preserve"> (</w:t>
-      </w:r>
-      <w:r>
-        <w:t xml:space="preserve">95% CI </w:t>
-      </w:r>
-      <w:r>
-        <w:t>123.5 to 1835.3)</w:t>
-      </w:r>
-      <w:r>
-        <w:t>.</w:t>
-      </w:r>
-      <w:r>
-        <w:t xml:space="preserve"> </w:t>
-      </w:r>
-      <w:r>
-        <w:t xml:space="preserve">For the </w:t>
-      </w:r>
-      <w:r>
-        <w:t>projects that used shell cultch, for NRDA-4044 in period 13 we predicted 5.14 live oyster</w:t>
-      </w:r>
-      <w:r>
-        <w:t xml:space="preserve"> </w:t>
-      </w:r>
-      <w:r>
-        <w:t>s</w:t>
-      </w:r>
-      <w:r>
-        <w:t>pat</w:t>
-      </w:r>
-      <w:r>
-        <w:t xml:space="preserve"> (95% CI 3</w:t>
-      </w:r>
-      <w:r>
-        <w:t>.06</w:t>
-      </w:r>
-      <w:r>
-        <w:t xml:space="preserve"> to </w:t>
-      </w:r>
-      <w:r>
-        <w:t>8.63)</w:t>
-      </w:r>
-      <w:r>
-        <w:t xml:space="preserve"> per </w:t>
-      </w:r>
-      <w:r>
-        <w:t>¼ m</w:t>
-      </w:r>
-      <w:r>
-        <w:rPr>
-          <w:vertAlign w:val="superscript"/>
-        </w:rPr>
-        <w:t>2</w:t>
-      </w:r>
-      <w:r>
-        <w:t xml:space="preserve"> (20.6 oysters/m</w:t>
+        <w:t>oysters/m</w:t>
       </w:r>
       <w:r>
         <w:rPr>
@@ -6785,8 +6952,8 @@
       <w:pPr>
         <w:pStyle w:val="Heading2"/>
       </w:pPr>
-      <w:bookmarkStart w:id="53" w:name="_Toc130218502"/>
-      <w:bookmarkStart w:id="54" w:name="_Toc130282987"/>
+      <w:bookmarkStart w:id="52" w:name="_Toc130218502"/>
+      <w:bookmarkStart w:id="53" w:name="_Toc130282987"/>
       <w:r>
         <w:t xml:space="preserve">Question 3: </w:t>
       </w:r>
@@ -6799,8 +6966,8 @@
       <w:r>
         <w:t xml:space="preserve"> on oyster spat counts (Apalachicola Bay)</w:t>
       </w:r>
+      <w:bookmarkEnd w:id="52"/>
       <w:bookmarkEnd w:id="53"/>
-      <w:bookmarkEnd w:id="54"/>
     </w:p>
     <w:p>
       <w:r>
@@ -6877,8 +7044,8 @@
       <w:pPr>
         <w:pStyle w:val="Heading2"/>
       </w:pPr>
-      <w:bookmarkStart w:id="55" w:name="_Toc130218503"/>
-      <w:bookmarkStart w:id="56" w:name="_Toc130282988"/>
+      <w:bookmarkStart w:id="54" w:name="_Toc130218503"/>
+      <w:bookmarkStart w:id="55" w:name="_Toc130282988"/>
       <w:r>
         <w:t xml:space="preserve">Question 4: </w:t>
       </w:r>
@@ -6894,8 +7061,8 @@
       <w:r>
         <w:t>)</w:t>
       </w:r>
+      <w:bookmarkEnd w:id="54"/>
       <w:bookmarkEnd w:id="55"/>
-      <w:bookmarkEnd w:id="56"/>
     </w:p>
     <w:p>
       <w:pPr>
@@ -6918,25 +7085,40 @@
       <w:r>
         <w:t xml:space="preserve">per </w:t>
       </w:r>
-      <w:commentRangeStart w:id="57"/>
-      <w:r>
-        <w:t>quadrat suggest that</w:t>
+      <w:r>
+        <w:t>¼ m</w:t>
+      </w:r>
+      <w:r>
+        <w:rPr>
+          <w:vertAlign w:val="superscript"/>
+        </w:rPr>
+        <w:t>2</w:t>
+      </w:r>
+      <w:commentRangeStart w:id="56"/>
+      <w:r>
+        <w:t xml:space="preserve"> suggest that</w:t>
       </w:r>
       <w:r>
         <w:t>,</w:t>
       </w:r>
       <w:r>
-        <w:t xml:space="preserve"> for the two studies monitored immediately following cultching (</w:t>
+        <w:t xml:space="preserve"> for the two studies </w:t>
+      </w:r>
+      <w:r>
+        <w:t xml:space="preserve">in Apalachicola Bay </w:t>
+      </w:r>
+      <w:r>
+        <w:t>monitored immediately following cultching (</w:t>
       </w:r>
       <w:r>
         <w:t>NFWF-1 and NFWF</w:t>
       </w:r>
-      <w:commentRangeEnd w:id="57"/>
+      <w:commentRangeEnd w:id="56"/>
       <w:r>
         <w:rPr>
           <w:rStyle w:val="CommentReference"/>
         </w:rPr>
-        <w:commentReference w:id="57"/>
+        <w:commentReference w:id="56"/>
       </w:r>
       <w:r>
         <w:t>-2021)</w:t>
@@ -6957,13 +7139,8 @@
         <w:t xml:space="preserve"> increases so does the</w:t>
       </w:r>
       <w:r>
-        <w:t xml:space="preserve"> number of live </w:t>
-      </w:r>
-      <w:proofErr w:type="gramStart"/>
-      <w:r>
-        <w:t>spat</w:t>
-      </w:r>
-      <w:proofErr w:type="gramEnd"/>
+        <w:t xml:space="preserve"> number of live spat</w:t>
+      </w:r>
       <w:r>
         <w:t>—</w:t>
       </w:r>
@@ -6981,104 +7158,249 @@
           <w:szCs w:val="24"/>
         </w:rPr>
         <w:t>and 14) before the number of spat collapses and retracts toward the origin, even for the same biomass of cultch (Figure 14).</w:t>
+      </w:r>
+      <w:r>
+        <w:rPr>
+          <w:szCs w:val="24"/>
+        </w:rPr>
+        <w:t xml:space="preserve"> The other two studies were not monitored immediately after cultching and the</w:t>
+      </w:r>
+      <w:r>
+        <w:rPr>
+          <w:szCs w:val="24"/>
+        </w:rPr>
+        <w:t xml:space="preserve"> same patterns are not observed.</w:t>
       </w:r>
     </w:p>
     <w:p>
       <w:pPr>
-        <w:rPr>
-          <w:szCs w:val="24"/>
-        </w:rPr>
-      </w:pPr>
-      <w:r>
-        <w:rPr>
-          <w:szCs w:val="24"/>
-        </w:rPr>
-        <w:t xml:space="preserve">Efforts to predict </w:t>
-      </w:r>
-      <w:r>
-        <w:rPr>
-          <w:szCs w:val="24"/>
-        </w:rPr>
-        <w:t>cultch mass</w:t>
-      </w:r>
-      <w:r>
-        <w:rPr>
-          <w:szCs w:val="24"/>
-        </w:rPr>
-        <w:t xml:space="preserve"> had little success (Appendix 2). Diagnostic assessments of model fitting to </w:t>
-      </w:r>
-      <w:r>
-        <w:rPr>
-          <w:szCs w:val="24"/>
-        </w:rPr>
-        <w:t>cultch mass</w:t>
-      </w:r>
-      <w:r>
-        <w:rPr>
-          <w:szCs w:val="24"/>
-        </w:rPr>
-        <w:t xml:space="preserve"> data suggested most models were overparameterized (Appendix </w:t>
-      </w:r>
-      <w:r>
-        <w:rPr>
-          <w:szCs w:val="24"/>
-        </w:rPr>
-        <w:lastRenderedPageBreak/>
-        <w:t>2). The best</w:t>
-      </w:r>
-      <w:r>
-        <w:rPr>
-          <w:szCs w:val="24"/>
-        </w:rPr>
-        <w:t>-</w:t>
-      </w:r>
-      <w:r>
-        <w:rPr>
-          <w:szCs w:val="24"/>
-        </w:rPr>
-        <w:t xml:space="preserve">fitting model (lowest </w:t>
-      </w:r>
-      <w:proofErr w:type="spellStart"/>
-      <w:r>
-        <w:rPr>
-          <w:szCs w:val="24"/>
-        </w:rPr>
-        <w:t>AICc</w:t>
-      </w:r>
-      <w:proofErr w:type="spellEnd"/>
-      <w:r>
-        <w:rPr>
-          <w:szCs w:val="24"/>
-        </w:rPr>
-        <w:t xml:space="preserve"> and highest model weight) did not include oyster spat as a parameter (Table 5). </w:t>
-      </w:r>
+        <w:pStyle w:val="Heading2"/>
+      </w:pPr>
+      <w:bookmarkStart w:id="57" w:name="_Toc130218504"/>
+      <w:bookmarkStart w:id="58" w:name="_Toc130282989"/>
+      <w:r>
+        <w:t xml:space="preserve">Question 5: </w:t>
+      </w:r>
+      <w:r>
+        <w:t>Persistence of</w:t>
+      </w:r>
+      <w:r>
+        <w:t xml:space="preserve"> cultch material </w:t>
+      </w:r>
+      <w:r>
+        <w:t>(</w:t>
+      </w:r>
+      <w:r>
+        <w:t>all three bays</w:t>
+      </w:r>
+      <w:r>
+        <w:t>)</w:t>
+      </w:r>
+      <w:bookmarkEnd w:id="57"/>
+      <w:bookmarkEnd w:id="58"/>
     </w:p>
     <w:p>
       <w:pPr>
-        <w:pStyle w:val="Heading2"/>
-      </w:pPr>
-      <w:bookmarkStart w:id="58" w:name="_Toc130218504"/>
-      <w:bookmarkStart w:id="59" w:name="_Toc130282989"/>
-      <w:r>
-        <w:t xml:space="preserve">Question 5: </w:t>
-      </w:r>
-      <w:r>
-        <w:t>Persistence of</w:t>
-      </w:r>
-      <w:r>
-        <w:t xml:space="preserve"> cultch material </w:t>
-      </w:r>
-      <w:r>
-        <w:t>(</w:t>
-      </w:r>
-      <w:r>
-        <w:t>all three bays</w:t>
-      </w:r>
-      <w:r>
-        <w:t>)</w:t>
-      </w:r>
-      <w:bookmarkEnd w:id="58"/>
-      <w:bookmarkEnd w:id="59"/>
+        <w:rPr>
+          <w:szCs w:val="24"/>
+        </w:rPr>
+      </w:pPr>
+      <w:r>
+        <w:rPr>
+          <w:szCs w:val="24"/>
+        </w:rPr>
+        <w:t>The best</w:t>
+      </w:r>
+      <w:r>
+        <w:rPr>
+          <w:szCs w:val="24"/>
+        </w:rPr>
+        <w:t>-</w:t>
+      </w:r>
+      <w:r>
+        <w:rPr>
+          <w:szCs w:val="24"/>
+        </w:rPr>
+        <w:t xml:space="preserve">fitting model comparing trends in </w:t>
+      </w:r>
+      <w:r>
+        <w:t xml:space="preserve">oyster </w:t>
+      </w:r>
+      <w:r>
+        <w:t>cultch mass</w:t>
+      </w:r>
+      <w:r>
+        <w:t xml:space="preserve"> over </w:t>
+      </w:r>
+      <w:r>
+        <w:t xml:space="preserve">time </w:t>
+      </w:r>
+      <w:r>
+        <w:t xml:space="preserve">across all three bays included an interaction term between </w:t>
+      </w:r>
+      <w:r>
+        <w:t xml:space="preserve">period </w:t>
+      </w:r>
+      <w:r>
+        <w:t xml:space="preserve">and </w:t>
+      </w:r>
+      <w:r>
+        <w:t>bay</w:t>
+      </w:r>
+      <w:r>
+        <w:t>, s</w:t>
+      </w:r>
+      <w:r>
+        <w:t xml:space="preserve">uggesting a different response on </w:t>
+      </w:r>
+      <w:r>
+        <w:lastRenderedPageBreak/>
+        <w:t xml:space="preserve">oyster </w:t>
+      </w:r>
+      <w:r>
+        <w:t>cultch mass</w:t>
+      </w:r>
+      <w:r>
+        <w:t xml:space="preserve"> over time in each </w:t>
+      </w:r>
+      <w:r>
+        <w:t>bay</w:t>
+      </w:r>
+      <w:r>
+        <w:t>. St. Andrew and Pensacola bays only received a single cultching treatment, compared to mu</w:t>
+      </w:r>
+      <w:r>
+        <w:rPr>
+          <w:szCs w:val="24"/>
+        </w:rPr>
+        <w:t>ltiple cultching treatments over time for A</w:t>
+      </w:r>
+      <w:r>
+        <w:t xml:space="preserve">palachicola Bay. For St. Andrew Bay the </w:t>
+      </w:r>
+      <w:r>
+        <w:rPr>
+          <w:szCs w:val="24"/>
+        </w:rPr>
+        <w:t>slope did not differ from zero (p</w:t>
+      </w:r>
+      <w:r>
+        <w:rPr>
+          <w:szCs w:val="24"/>
+        </w:rPr>
+        <w:t> </w:t>
+      </w:r>
+      <w:r>
+        <w:rPr>
+          <w:szCs w:val="24"/>
+        </w:rPr>
+        <w:t>=</w:t>
+      </w:r>
+      <w:r>
+        <w:rPr>
+          <w:szCs w:val="24"/>
+        </w:rPr>
+        <w:t> </w:t>
+      </w:r>
+      <w:r>
+        <w:rPr>
+          <w:szCs w:val="24"/>
+        </w:rPr>
+        <w:t>0.23)</w:t>
+      </w:r>
+      <w:r>
+        <w:rPr>
+          <w:szCs w:val="24"/>
+        </w:rPr>
+        <w:t>,</w:t>
+      </w:r>
+      <w:r>
+        <w:rPr>
+          <w:szCs w:val="24"/>
+        </w:rPr>
+        <w:t xml:space="preserve"> suggesting a nonsignificant trend in </w:t>
+      </w:r>
+      <w:r>
+        <w:rPr>
+          <w:szCs w:val="24"/>
+        </w:rPr>
+        <w:t>cultch mass</w:t>
+      </w:r>
+      <w:r>
+        <w:rPr>
+          <w:szCs w:val="24"/>
+        </w:rPr>
+        <w:t xml:space="preserve"> over time. In P</w:t>
+      </w:r>
+      <w:r>
+        <w:t>ensacola Bay the s</w:t>
+      </w:r>
+      <w:r>
+        <w:rPr>
+          <w:szCs w:val="24"/>
+        </w:rPr>
+        <w:t>lope did differ from zero (p</w:t>
+      </w:r>
+      <w:r>
+        <w:rPr>
+          <w:szCs w:val="24"/>
+        </w:rPr>
+        <w:t> </w:t>
+      </w:r>
+      <w:r>
+        <w:rPr>
+          <w:szCs w:val="24"/>
+        </w:rPr>
+        <w:t>=</w:t>
+      </w:r>
+      <w:r>
+        <w:rPr>
+          <w:szCs w:val="24"/>
+        </w:rPr>
+        <w:t> </w:t>
+      </w:r>
+      <w:r>
+        <w:rPr>
+          <w:szCs w:val="24"/>
+        </w:rPr>
+        <w:t xml:space="preserve">0.02) and the sign of the slope coefficient was negative (beta = </w:t>
+      </w:r>
+      <w:r>
+        <w:rPr>
+          <w:szCs w:val="24"/>
+        </w:rPr>
+        <w:t>−</w:t>
+      </w:r>
+      <w:r>
+        <w:rPr>
+          <w:szCs w:val="24"/>
+        </w:rPr>
+        <w:t>0.03)</w:t>
+      </w:r>
+      <w:r>
+        <w:rPr>
+          <w:szCs w:val="24"/>
+        </w:rPr>
+        <w:t>,</w:t>
+      </w:r>
+      <w:r>
+        <w:rPr>
+          <w:szCs w:val="24"/>
+        </w:rPr>
+        <w:t xml:space="preserve"> suggesting </w:t>
+      </w:r>
+      <w:r>
+        <w:rPr>
+          <w:szCs w:val="24"/>
+        </w:rPr>
+        <w:t>cultch mass</w:t>
+      </w:r>
+      <w:r>
+        <w:rPr>
+          <w:szCs w:val="24"/>
+        </w:rPr>
+        <w:t xml:space="preserve"> decreased over time. </w:t>
+      </w:r>
     </w:p>
     <w:p>
       <w:pPr>
@@ -7090,169 +7412,136 @@
         <w:rPr>
           <w:szCs w:val="24"/>
         </w:rPr>
-        <w:t>The best</w:t>
-      </w:r>
-      <w:r>
-        <w:rPr>
-          <w:szCs w:val="24"/>
-        </w:rPr>
-        <w:t>-</w:t>
-      </w:r>
-      <w:r>
-        <w:rPr>
-          <w:szCs w:val="24"/>
-        </w:rPr>
-        <w:t xml:space="preserve">fitting model comparing trends in </w:t>
-      </w:r>
-      <w:r>
-        <w:t xml:space="preserve">oyster </w:t>
+        <w:t>Because Apalachicola</w:t>
+      </w:r>
+      <w:r>
+        <w:t xml:space="preserve"> Bay received multiple cultching treatments, we examined trends in </w:t>
       </w:r>
       <w:r>
         <w:t>cultch mass</w:t>
       </w:r>
       <w:r>
-        <w:t xml:space="preserve"> over </w:t>
-      </w:r>
-      <w:r>
-        <w:t xml:space="preserve">time </w:t>
-      </w:r>
-      <w:r>
-        <w:t xml:space="preserve">across all three bays included an interaction term between </w:t>
-      </w:r>
-      <w:r>
-        <w:t xml:space="preserve">period </w:t>
-      </w:r>
-      <w:r>
-        <w:t xml:space="preserve">and </w:t>
-      </w:r>
-      <w:r>
-        <w:t>bay</w:t>
-      </w:r>
-      <w:r>
-        <w:t>, s</w:t>
-      </w:r>
-      <w:r>
-        <w:t xml:space="preserve">uggesting a different response on oyster </w:t>
-      </w:r>
-      <w:r>
-        <w:t>cultch mass</w:t>
-      </w:r>
-      <w:r>
-        <w:t xml:space="preserve"> over time in each </w:t>
-      </w:r>
-      <w:r>
-        <w:t>bay</w:t>
-      </w:r>
-      <w:r>
-        <w:t>. St. Andrew and Pensacola bays only received a single cultching treatment, compared to mu</w:t>
-      </w:r>
-      <w:r>
-        <w:rPr>
-          <w:szCs w:val="24"/>
-        </w:rPr>
-        <w:t>ltiple cultching treatments over time for A</w:t>
-      </w:r>
-      <w:r>
-        <w:t xml:space="preserve">palachicola Bay. For St. Andrew Bay the </w:t>
-      </w:r>
-      <w:r>
-        <w:rPr>
-          <w:szCs w:val="24"/>
-        </w:rPr>
-        <w:t>slope did not differ from zero (p</w:t>
-      </w:r>
-      <w:r>
-        <w:rPr>
-          <w:szCs w:val="24"/>
-        </w:rPr>
+        <w:t xml:space="preserve"> in this bay using</w:t>
+      </w:r>
+      <w:r>
+        <w:rPr>
+          <w:szCs w:val="24"/>
+        </w:rPr>
+        <w:t xml:space="preserve"> models like </w:t>
+      </w:r>
+      <w:r>
+        <w:rPr>
+          <w:szCs w:val="24"/>
+        </w:rPr>
+        <w:t>question</w:t>
+      </w:r>
+      <w:r>
+        <w:rPr>
+          <w:szCs w:val="24"/>
+        </w:rPr>
+        <w:t xml:space="preserve"> 2, which allowed for unique responses by </w:t>
+      </w:r>
+      <w:r>
+        <w:t xml:space="preserve">project </w:t>
+      </w:r>
+      <w:r>
+        <w:t xml:space="preserve">over time. The NFWF-2021 </w:t>
+      </w:r>
+      <w:r>
+        <w:t xml:space="preserve">project </w:t>
+      </w:r>
+      <w:r>
+        <w:t>did not have a significant slope parameter (p</w:t>
+      </w:r>
+      <w:r>
         <w:t> </w:t>
       </w:r>
       <w:r>
-        <w:rPr>
-          <w:szCs w:val="24"/>
-        </w:rPr>
         <w:t>=</w:t>
       </w:r>
       <w:r>
-        <w:rPr>
-          <w:szCs w:val="24"/>
-        </w:rPr>
         <w:t> </w:t>
       </w:r>
       <w:r>
-        <w:rPr>
-          <w:szCs w:val="24"/>
-        </w:rPr>
-        <w:t>0.23)</w:t>
-      </w:r>
-      <w:r>
-        <w:rPr>
-          <w:szCs w:val="24"/>
-        </w:rPr>
+        <w:t>0.44)</w:t>
+      </w:r>
+      <w:r>
+        <w:t>;</w:t>
+      </w:r>
+      <w:r>
+        <w:t xml:space="preserve"> but for the other three projects</w:t>
+      </w:r>
+      <w:r>
         <w:t>,</w:t>
       </w:r>
       <w:r>
-        <w:rPr>
-          <w:szCs w:val="24"/>
-        </w:rPr>
-        <w:t xml:space="preserve"> suggesting a nonsignificant trend in </w:t>
-      </w:r>
-      <w:r>
-        <w:rPr>
-          <w:szCs w:val="24"/>
-        </w:rPr>
-        <w:t>cultch mass</w:t>
-      </w:r>
-      <w:r>
-        <w:rPr>
-          <w:szCs w:val="24"/>
-        </w:rPr>
-        <w:t xml:space="preserve"> over time. In P</w:t>
-      </w:r>
-      <w:r>
-        <w:t>ensacola Bay the s</w:t>
-      </w:r>
-      <w:r>
-        <w:rPr>
-          <w:szCs w:val="24"/>
-        </w:rPr>
-        <w:t>lope did differ from zero (p</w:t>
-      </w:r>
-      <w:r>
-        <w:rPr>
-          <w:szCs w:val="24"/>
-        </w:rPr>
+        <w:t xml:space="preserve"> the slope parameter did differ from zero (GEBF-5007 p</w:t>
+      </w:r>
+      <w:r>
         <w:t> </w:t>
       </w:r>
       <w:r>
-        <w:rPr>
-          <w:szCs w:val="24"/>
-        </w:rPr>
         <w:t>=</w:t>
       </w:r>
       <w:r>
-        <w:rPr>
-          <w:szCs w:val="24"/>
-        </w:rPr>
         <w:t> </w:t>
       </w:r>
       <w:r>
-        <w:rPr>
-          <w:szCs w:val="24"/>
-        </w:rPr>
-        <w:t xml:space="preserve">0.02) and the sign of the slope coefficient was negative (beta = </w:t>
-      </w:r>
-      <w:r>
-        <w:rPr>
-          <w:szCs w:val="24"/>
-        </w:rPr>
-        <w:t>−</w:t>
-      </w:r>
-      <w:r>
-        <w:rPr>
-          <w:szCs w:val="24"/>
-        </w:rPr>
-        <w:t>0.03)</w:t>
+        <w:t>0.02; N</w:t>
+      </w:r>
+      <w:r>
+        <w:rPr>
+          <w:szCs w:val="24"/>
+        </w:rPr>
+        <w:t>FWF-1 p</w:t>
+      </w:r>
+      <w:r>
+        <w:rPr>
+          <w:szCs w:val="24"/>
+        </w:rPr>
+        <w:t> </w:t>
+      </w:r>
+      <w:r>
+        <w:rPr>
+          <w:szCs w:val="24"/>
+        </w:rPr>
+        <w:t>&lt;</w:t>
+      </w:r>
+      <w:r>
+        <w:rPr>
+          <w:szCs w:val="24"/>
+        </w:rPr>
+        <w:t> </w:t>
+      </w:r>
+      <w:r>
+        <w:rPr>
+          <w:szCs w:val="24"/>
+        </w:rPr>
+        <w:t>0.0001; NRDA-4044 p</w:t>
+      </w:r>
+      <w:r>
+        <w:rPr>
+          <w:szCs w:val="24"/>
+        </w:rPr>
+        <w:t> </w:t>
+      </w:r>
+      <w:r>
+        <w:rPr>
+          <w:szCs w:val="24"/>
+        </w:rPr>
+        <w:t>=</w:t>
+      </w:r>
+      <w:r>
+        <w:rPr>
+          <w:szCs w:val="24"/>
+        </w:rPr>
+        <w:t> </w:t>
+      </w:r>
+      <w:r>
+        <w:rPr>
+          <w:szCs w:val="24"/>
+        </w:rPr>
+        <w:t>0.0002)</w:t>
       </w:r>
       <w:r>
         <w:rPr>
@@ -7264,19 +7553,22 @@
         <w:rPr>
           <w:szCs w:val="24"/>
         </w:rPr>
-        <w:t xml:space="preserve"> suggesting </w:t>
-      </w:r>
-      <w:r>
-        <w:rPr>
-          <w:szCs w:val="24"/>
-        </w:rPr>
-        <w:t>cultch mass</w:t>
-      </w:r>
-      <w:r>
-        <w:rPr>
-          <w:szCs w:val="24"/>
-        </w:rPr>
-        <w:t xml:space="preserve"> decreased over time. </w:t>
+        <w:t xml:space="preserve"> and the slope was positive for GEBF-5007 but negative for NFWF-1 and NRDA-4044 (Appendix 2). Cultch persistence thus varied by </w:t>
+      </w:r>
+      <w:r>
+        <w:t xml:space="preserve">project </w:t>
+      </w:r>
+      <w:r>
+        <w:rPr>
+          <w:szCs w:val="24"/>
+        </w:rPr>
+        <w:t>over time.</w:t>
+      </w:r>
+      <w:r>
+        <w:rPr>
+          <w:szCs w:val="24"/>
+        </w:rPr>
+        <w:t xml:space="preserve"> </w:t>
       </w:r>
     </w:p>
     <w:p>
@@ -7289,157 +7581,456 @@
         <w:rPr>
           <w:szCs w:val="24"/>
         </w:rPr>
-        <w:t>Because Apalachicola</w:t>
-      </w:r>
-      <w:r>
-        <w:t xml:space="preserve"> Bay received multiple cultching treatments, we examined trends in </w:t>
-      </w:r>
-      <w:r>
+        <w:t xml:space="preserve">We then predicted the marginal means of oyster </w:t>
+      </w:r>
+      <w:r>
+        <w:rPr>
+          <w:szCs w:val="24"/>
+        </w:rPr>
         <w:t>cultch mass</w:t>
       </w:r>
       <w:r>
-        <w:t xml:space="preserve"> in this bay using</w:t>
-      </w:r>
-      <w:r>
-        <w:rPr>
-          <w:szCs w:val="24"/>
-        </w:rPr>
-        <w:t xml:space="preserve"> models like </w:t>
-      </w:r>
-      <w:r>
-        <w:rPr>
-          <w:szCs w:val="24"/>
-        </w:rPr>
-        <w:t>question</w:t>
-      </w:r>
-      <w:r>
-        <w:rPr>
-          <w:szCs w:val="24"/>
-        </w:rPr>
-        <w:t xml:space="preserve"> 2, which allowed for unique responses by </w:t>
+        <w:rPr>
+          <w:szCs w:val="24"/>
+        </w:rPr>
+        <w:t xml:space="preserve"> from a single </w:t>
+      </w:r>
+      <w:r>
+        <w:rPr>
+          <w:szCs w:val="24"/>
+        </w:rPr>
+        <w:t>¼ </w:t>
+      </w:r>
+      <w:r>
+        <w:rPr>
+          <w:szCs w:val="24"/>
+        </w:rPr>
+        <w:t>m</w:t>
+      </w:r>
+      <w:r>
+        <w:rPr>
+          <w:szCs w:val="24"/>
+          <w:vertAlign w:val="superscript"/>
+        </w:rPr>
+        <w:t>2</w:t>
+      </w:r>
+      <w:r>
+        <w:rPr>
+          <w:szCs w:val="24"/>
+        </w:rPr>
+        <w:t xml:space="preserve"> quadrat in the last </w:t>
+      </w:r>
+      <w:r>
+        <w:t xml:space="preserve">period </w:t>
+      </w:r>
+      <w:r>
+        <w:t xml:space="preserve">of sampling for each </w:t>
+      </w:r>
+      <w:r>
+        <w:t>project</w:t>
+      </w:r>
+      <w:r>
+        <w:t>,</w:t>
+      </w:r>
+      <w:r>
+        <w:t xml:space="preserve"> </w:t>
+      </w:r>
+      <w:r>
+        <w:t>for comparison purposes between projects in Apalachicola Bay.</w:t>
+      </w:r>
+      <w:r>
+        <w:t xml:space="preserve"> </w:t>
+      </w:r>
+      <w:proofErr w:type="gramStart"/>
+      <w:r>
+        <w:t>Again</w:t>
+      </w:r>
+      <w:proofErr w:type="gramEnd"/>
+      <w:r>
+        <w:t xml:space="preserve"> we do not know the depth of material excavated, so if we assume only the top layer of cultch is removed we can convert to kg/m</w:t>
+      </w:r>
+      <w:r>
+        <w:rPr>
+          <w:vertAlign w:val="superscript"/>
+        </w:rPr>
+        <w:t>2</w:t>
+      </w:r>
+      <w:r>
+        <w:t xml:space="preserve"> </w:t>
+      </w:r>
+      <w:r>
+        <w:t xml:space="preserve">by dividing the predicted oyster cultch by quadrat by 0.25. </w:t>
+      </w:r>
+      <w:r>
+        <w:t xml:space="preserve">Predicted oyster </w:t>
+      </w:r>
+      <w:r>
+        <w:t>cultch mass</w:t>
+      </w:r>
+      <w:r>
+        <w:t xml:space="preserve"> for the NFWF-2021 (limestone cultch) </w:t>
       </w:r>
       <w:r>
         <w:t xml:space="preserve">project </w:t>
       </w:r>
       <w:r>
-        <w:t xml:space="preserve">over time. The NFWF-2021 </w:t>
-      </w:r>
-      <w:r>
-        <w:t xml:space="preserve">project </w:t>
-      </w:r>
-      <w:r>
-        <w:t>did not have a significant slope parameter (p</w:t>
-      </w:r>
-      <w:r>
+        <w:rPr>
+          <w:szCs w:val="24"/>
+        </w:rPr>
+        <w:t xml:space="preserve">was 8.58 kg per </w:t>
+      </w:r>
+      <w:r>
+        <w:rPr>
+          <w:szCs w:val="24"/>
+        </w:rPr>
+        <w:t>¼</w:t>
+      </w:r>
+      <w:r>
+        <w:rPr>
+          <w:szCs w:val="24"/>
+        </w:rPr>
         <w:t> </w:t>
       </w:r>
       <w:r>
-        <w:t>=</w:t>
-      </w:r>
-      <w:r>
+        <w:rPr>
+          <w:szCs w:val="24"/>
+        </w:rPr>
+        <w:t>m</w:t>
+      </w:r>
+      <w:r>
+        <w:rPr>
+          <w:szCs w:val="24"/>
+          <w:vertAlign w:val="superscript"/>
+        </w:rPr>
+        <w:t>2</w:t>
+      </w:r>
+      <w:r>
+        <w:rPr>
+          <w:szCs w:val="24"/>
+        </w:rPr>
+        <w:t xml:space="preserve"> </w:t>
+      </w:r>
+      <w:r>
+        <w:t>(</w:t>
+      </w:r>
+      <w:r>
+        <w:t xml:space="preserve">period </w:t>
+      </w:r>
+      <w:r>
+        <w:t>15, 95</w:t>
+      </w:r>
+      <w:r>
+        <w:rPr>
+          <w:szCs w:val="24"/>
+        </w:rPr>
+        <w:t>% CI 4.03</w:t>
+      </w:r>
+      <w:r>
+        <w:t xml:space="preserve"> to </w:t>
+      </w:r>
+      <w:r>
+        <w:rPr>
+          <w:szCs w:val="24"/>
+        </w:rPr>
+        <w:t>18.30</w:t>
+      </w:r>
+      <w:r>
+        <w:rPr>
+          <w:szCs w:val="24"/>
+        </w:rPr>
+        <w:t xml:space="preserve"> [ 8.58 kg/m</w:t>
+      </w:r>
+      <w:r>
+        <w:rPr>
+          <w:szCs w:val="24"/>
+          <w:vertAlign w:val="superscript"/>
+        </w:rPr>
+        <w:t>2</w:t>
+      </w:r>
+      <w:r>
+        <w:rPr>
+          <w:szCs w:val="24"/>
+        </w:rPr>
+        <w:t>; 95% CI 16.1 to 73.2]</w:t>
+      </w:r>
+      <w:r>
+        <w:rPr>
+          <w:szCs w:val="24"/>
+        </w:rPr>
+        <w:t xml:space="preserve">); </w:t>
+      </w:r>
+      <w:r>
+        <w:rPr>
+          <w:szCs w:val="24"/>
+        </w:rPr>
+        <w:t xml:space="preserve">for </w:t>
+      </w:r>
+      <w:r>
+        <w:rPr>
+          <w:szCs w:val="24"/>
+        </w:rPr>
+        <w:t xml:space="preserve">GEBF-5077 (limestone cultch) </w:t>
+      </w:r>
+      <w:r>
+        <w:rPr>
+          <w:szCs w:val="24"/>
+        </w:rPr>
+        <w:t xml:space="preserve">it </w:t>
+      </w:r>
+      <w:r>
+        <w:rPr>
+          <w:szCs w:val="24"/>
+        </w:rPr>
+        <w:t xml:space="preserve">was 4.29 kg per </w:t>
+      </w:r>
+      <w:r>
+        <w:rPr>
+          <w:szCs w:val="24"/>
+        </w:rPr>
+        <w:t>¼</w:t>
+      </w:r>
+      <w:r>
+        <w:rPr>
+          <w:szCs w:val="24"/>
+        </w:rPr>
         <w:t> </w:t>
       </w:r>
       <w:r>
-        <w:t>0.44)</w:t>
-      </w:r>
-      <w:r>
-        <w:t>;</w:t>
-      </w:r>
-      <w:r>
-        <w:t xml:space="preserve"> but for the other three projects</w:t>
-      </w:r>
-      <w:r>
-        <w:t>,</w:t>
-      </w:r>
-      <w:r>
-        <w:t xml:space="preserve"> the slope parameter did differ from zero (GEBF-5007 p</w:t>
-      </w:r>
-      <w:r>
+        <w:rPr>
+          <w:szCs w:val="24"/>
+        </w:rPr>
+        <w:t>m</w:t>
+      </w:r>
+      <w:r>
+        <w:rPr>
+          <w:szCs w:val="24"/>
+          <w:vertAlign w:val="superscript"/>
+        </w:rPr>
+        <w:t>2</w:t>
+      </w:r>
+      <w:r>
+        <w:rPr>
+          <w:szCs w:val="24"/>
+        </w:rPr>
+        <w:t xml:space="preserve"> </w:t>
+      </w:r>
+      <w:r>
+        <w:t xml:space="preserve">period </w:t>
+      </w:r>
+      <w:r>
+        <w:t>1</w:t>
+      </w:r>
+      <w:r>
+        <w:rPr>
+          <w:szCs w:val="24"/>
+        </w:rPr>
+        <w:t>2, 95% CI 2.94</w:t>
+      </w:r>
+      <w:r>
+        <w:t xml:space="preserve"> to </w:t>
+      </w:r>
+      <w:r>
+        <w:rPr>
+          <w:szCs w:val="24"/>
+        </w:rPr>
+        <w:t>6.27</w:t>
+      </w:r>
+      <w:r>
+        <w:rPr>
+          <w:szCs w:val="24"/>
+        </w:rPr>
+        <w:t>; [ 17.16.58 kg/m</w:t>
+      </w:r>
+      <w:r>
+        <w:rPr>
+          <w:szCs w:val="24"/>
+          <w:vertAlign w:val="superscript"/>
+        </w:rPr>
+        <w:t>2</w:t>
+      </w:r>
+      <w:r>
+        <w:rPr>
+          <w:szCs w:val="24"/>
+        </w:rPr>
+        <w:t>; 95% CI 11.76 to 25.08]</w:t>
+      </w:r>
+      <w:r>
+        <w:rPr>
+          <w:szCs w:val="24"/>
+        </w:rPr>
+        <w:t xml:space="preserve">); </w:t>
+      </w:r>
+      <w:r>
+        <w:rPr>
+          <w:szCs w:val="24"/>
+        </w:rPr>
+        <w:t xml:space="preserve">for </w:t>
+      </w:r>
+      <w:r>
+        <w:rPr>
+          <w:szCs w:val="24"/>
+        </w:rPr>
+        <w:t xml:space="preserve">NFWF-1 (quarried shell) </w:t>
+      </w:r>
+      <w:r>
+        <w:rPr>
+          <w:szCs w:val="24"/>
+        </w:rPr>
+        <w:t xml:space="preserve">it </w:t>
+      </w:r>
+      <w:r>
+        <w:rPr>
+          <w:szCs w:val="24"/>
+        </w:rPr>
+        <w:t xml:space="preserve">was 0.97 kg per </w:t>
+      </w:r>
+      <w:r>
+        <w:rPr>
+          <w:szCs w:val="24"/>
+        </w:rPr>
+        <w:t>¼</w:t>
+      </w:r>
+      <w:r>
+        <w:rPr>
+          <w:szCs w:val="24"/>
+        </w:rPr>
         <w:t> </w:t>
       </w:r>
       <w:r>
-        <w:t>=</w:t>
-      </w:r>
-      <w:r>
+        <w:rPr>
+          <w:szCs w:val="24"/>
+        </w:rPr>
+        <w:t>m</w:t>
+      </w:r>
+      <w:r>
+        <w:rPr>
+          <w:szCs w:val="24"/>
+          <w:vertAlign w:val="superscript"/>
+        </w:rPr>
+        <w:t>2</w:t>
+      </w:r>
+      <w:r>
+        <w:rPr>
+          <w:szCs w:val="24"/>
+        </w:rPr>
+        <w:t xml:space="preserve"> </w:t>
+      </w:r>
+      <w:r>
+        <w:t>(</w:t>
+      </w:r>
+      <w:r>
+        <w:t xml:space="preserve">period </w:t>
+      </w:r>
+      <w:r>
+        <w:t>9, 95</w:t>
+      </w:r>
+      <w:r>
+        <w:rPr>
+          <w:szCs w:val="24"/>
+        </w:rPr>
+        <w:t>% CI 0.47</w:t>
+      </w:r>
+      <w:r>
+        <w:t xml:space="preserve"> to </w:t>
+      </w:r>
+      <w:r>
+        <w:rPr>
+          <w:szCs w:val="24"/>
+        </w:rPr>
+        <w:t>2.02</w:t>
+      </w:r>
+      <w:r>
+        <w:rPr>
+          <w:szCs w:val="24"/>
+        </w:rPr>
+        <w:t>; [ 3.88 kg/m</w:t>
+      </w:r>
+      <w:r>
+        <w:rPr>
+          <w:szCs w:val="24"/>
+          <w:vertAlign w:val="superscript"/>
+        </w:rPr>
+        <w:t>2</w:t>
+      </w:r>
+      <w:r>
+        <w:rPr>
+          <w:szCs w:val="24"/>
+        </w:rPr>
+        <w:t>; 95% CI 1.88 to 8.08]</w:t>
+      </w:r>
+      <w:r>
+        <w:rPr>
+          <w:szCs w:val="24"/>
+        </w:rPr>
+        <w:t xml:space="preserve">); and </w:t>
+      </w:r>
+      <w:r>
+        <w:rPr>
+          <w:szCs w:val="24"/>
+        </w:rPr>
+        <w:t xml:space="preserve">for </w:t>
+      </w:r>
+      <w:r>
+        <w:rPr>
+          <w:szCs w:val="24"/>
+        </w:rPr>
+        <w:t>NRDA</w:t>
+      </w:r>
+      <w:r>
+        <w:rPr>
+          <w:szCs w:val="24"/>
+        </w:rPr>
+        <w:t>-</w:t>
+      </w:r>
+      <w:r>
+        <w:rPr>
+          <w:szCs w:val="24"/>
+        </w:rPr>
+        <w:t xml:space="preserve">4044 (shell </w:t>
+      </w:r>
+      <w:r>
+        <w:rPr>
+          <w:szCs w:val="24"/>
+        </w:rPr>
+        <w:lastRenderedPageBreak/>
+        <w:t xml:space="preserve">cultch) </w:t>
+      </w:r>
+      <w:r>
+        <w:rPr>
+          <w:szCs w:val="24"/>
+        </w:rPr>
+        <w:t>it</w:t>
+      </w:r>
+      <w:r>
+        <w:rPr>
+          <w:szCs w:val="24"/>
+        </w:rPr>
+        <w:t xml:space="preserve"> was 1.45 kg per </w:t>
+      </w:r>
+      <w:r>
+        <w:rPr>
+          <w:szCs w:val="24"/>
+        </w:rPr>
+        <w:t>¼</w:t>
+      </w:r>
+      <w:r>
+        <w:rPr>
+          <w:szCs w:val="24"/>
+        </w:rPr>
         <w:t> </w:t>
       </w:r>
       <w:r>
-        <w:t>0.02; N</w:t>
-      </w:r>
-      <w:r>
-        <w:rPr>
-          <w:szCs w:val="24"/>
-        </w:rPr>
-        <w:t>FWF-1 p</w:t>
-      </w:r>
-      <w:r>
-        <w:rPr>
-          <w:szCs w:val="24"/>
-        </w:rPr>
-        <w:t> </w:t>
-      </w:r>
-      <w:r>
-        <w:rPr>
-          <w:szCs w:val="24"/>
-        </w:rPr>
-        <w:t>&lt;</w:t>
-      </w:r>
-      <w:r>
-        <w:rPr>
-          <w:szCs w:val="24"/>
-        </w:rPr>
-        <w:t> </w:t>
-      </w:r>
-      <w:r>
-        <w:rPr>
-          <w:szCs w:val="24"/>
-        </w:rPr>
-        <w:t>0.0001; NRDA-4044 p</w:t>
-      </w:r>
-      <w:r>
-        <w:rPr>
-          <w:szCs w:val="24"/>
-        </w:rPr>
-        <w:t> </w:t>
-      </w:r>
-      <w:r>
-        <w:rPr>
-          <w:szCs w:val="24"/>
-        </w:rPr>
-        <w:t>=</w:t>
-      </w:r>
-      <w:r>
-        <w:rPr>
-          <w:szCs w:val="24"/>
-        </w:rPr>
-        <w:t> </w:t>
-      </w:r>
-      <w:r>
-        <w:rPr>
-          <w:szCs w:val="24"/>
-        </w:rPr>
-        <w:t>0.0002)</w:t>
-      </w:r>
-      <w:r>
-        <w:rPr>
-          <w:szCs w:val="24"/>
-        </w:rPr>
-        <w:t>,</w:t>
-      </w:r>
-      <w:r>
-        <w:rPr>
-          <w:szCs w:val="24"/>
-        </w:rPr>
-        <w:t xml:space="preserve"> and the slope was positive for GEBF-5007 but negative for NFWF-1 and NRDA-4044 (Appendix 2). Cultch persistence thus varied by </w:t>
-      </w:r>
-      <w:r>
-        <w:t xml:space="preserve">project </w:t>
-      </w:r>
-      <w:r>
-        <w:rPr>
-          <w:szCs w:val="24"/>
-        </w:rPr>
-        <w:t>over time.</w:t>
+        <w:rPr>
+          <w:szCs w:val="24"/>
+        </w:rPr>
+        <w:t>m</w:t>
+      </w:r>
+      <w:r>
+        <w:rPr>
+          <w:szCs w:val="24"/>
+          <w:vertAlign w:val="superscript"/>
+        </w:rPr>
+        <w:t>2</w:t>
       </w:r>
       <w:r>
         <w:rPr>
@@ -7447,538 +8038,73 @@
         </w:rPr>
         <w:t xml:space="preserve"> </w:t>
       </w:r>
+      <w:r>
+        <w:t>(</w:t>
+      </w:r>
+      <w:r>
+        <w:t xml:space="preserve">period </w:t>
+      </w:r>
+      <w:r>
+        <w:t xml:space="preserve">13, </w:t>
+      </w:r>
+      <w:r>
+        <w:rPr>
+          <w:szCs w:val="24"/>
+        </w:rPr>
+        <w:t>95% CI 1.01</w:t>
+      </w:r>
+      <w:r>
+        <w:t xml:space="preserve"> to </w:t>
+      </w:r>
+      <w:r>
+        <w:rPr>
+          <w:szCs w:val="24"/>
+        </w:rPr>
+        <w:t>2.09</w:t>
+      </w:r>
+      <w:r>
+        <w:rPr>
+          <w:szCs w:val="24"/>
+        </w:rPr>
+        <w:t>; [5.80 kg/m</w:t>
+      </w:r>
+      <w:r>
+        <w:rPr>
+          <w:szCs w:val="24"/>
+          <w:vertAlign w:val="superscript"/>
+        </w:rPr>
+        <w:t>2</w:t>
+      </w:r>
+      <w:r>
+        <w:rPr>
+          <w:szCs w:val="24"/>
+        </w:rPr>
+        <w:t>; 95% CI 4.04 to 8.36]</w:t>
+      </w:r>
+      <w:r>
+        <w:rPr>
+          <w:szCs w:val="24"/>
+        </w:rPr>
+        <w:t>).</w:t>
+      </w:r>
+      <w:bookmarkStart w:id="59" w:name="_Toc108786544"/>
+      <w:bookmarkStart w:id="60" w:name="_Toc109217046"/>
+      <w:bookmarkStart w:id="61" w:name="_Toc110654782"/>
     </w:p>
     <w:p>
       <w:pPr>
-        <w:rPr>
-          <w:szCs w:val="24"/>
-        </w:rPr>
-      </w:pPr>
-      <w:r>
-        <w:rPr>
-          <w:szCs w:val="24"/>
-        </w:rPr>
-        <w:t xml:space="preserve">We then predicted the marginal means of oyster </w:t>
-      </w:r>
-      <w:r>
-        <w:rPr>
-          <w:szCs w:val="24"/>
-        </w:rPr>
-        <w:t>cultch mass</w:t>
-      </w:r>
-      <w:r>
-        <w:rPr>
-          <w:szCs w:val="24"/>
-        </w:rPr>
-        <w:t xml:space="preserve"> from a single </w:t>
-      </w:r>
-      <w:r>
-        <w:rPr>
-          <w:szCs w:val="24"/>
-        </w:rPr>
-        <w:t>¼ </w:t>
-      </w:r>
-      <w:r>
-        <w:rPr>
-          <w:szCs w:val="24"/>
-        </w:rPr>
-        <w:t>m</w:t>
-      </w:r>
-      <w:r>
-        <w:rPr>
-          <w:szCs w:val="24"/>
-          <w:vertAlign w:val="superscript"/>
-        </w:rPr>
-        <w:t>2</w:t>
-      </w:r>
-      <w:r>
-        <w:rPr>
-          <w:szCs w:val="24"/>
-        </w:rPr>
-        <w:t xml:space="preserve"> quadrat in the last </w:t>
-      </w:r>
-      <w:r>
-        <w:t xml:space="preserve">period </w:t>
-      </w:r>
-      <w:r>
-        <w:t xml:space="preserve">of sampling for each </w:t>
-      </w:r>
-      <w:r>
-        <w:t>project</w:t>
-      </w:r>
-      <w:r>
-        <w:t>,</w:t>
-      </w:r>
-      <w:r>
-        <w:t xml:space="preserve"> </w:t>
-      </w:r>
-      <w:r>
-        <w:t>for comparison purposes between projects in Apalachicola Bay.</w:t>
-      </w:r>
-      <w:r>
-        <w:t xml:space="preserve"> </w:t>
-      </w:r>
-      <w:proofErr w:type="gramStart"/>
-      <w:r>
-        <w:t>Again</w:t>
-      </w:r>
-      <w:proofErr w:type="gramEnd"/>
-      <w:r>
-        <w:t xml:space="preserve"> we do not know the depth of material excavated, so if we assume only the top layer of cultch is removed we can convert to kg/m</w:t>
-      </w:r>
-      <w:r>
-        <w:rPr>
-          <w:vertAlign w:val="superscript"/>
-        </w:rPr>
-        <w:t>2</w:t>
-      </w:r>
-      <w:r>
-        <w:t xml:space="preserve"> </w:t>
-      </w:r>
-      <w:r>
-        <w:t xml:space="preserve">by dividing the predicted oyster </w:t>
-      </w:r>
-      <w:r>
-        <w:lastRenderedPageBreak/>
-        <w:t xml:space="preserve">cultch by quadrat by 0.25. </w:t>
-      </w:r>
-      <w:r>
-        <w:t xml:space="preserve">Predicted oyster </w:t>
-      </w:r>
-      <w:r>
-        <w:t>cultch mass</w:t>
-      </w:r>
-      <w:r>
-        <w:t xml:space="preserve"> for the NFWF-2021 (limestone cultch) </w:t>
-      </w:r>
-      <w:r>
-        <w:t xml:space="preserve">project </w:t>
-      </w:r>
-      <w:r>
-        <w:rPr>
-          <w:szCs w:val="24"/>
-        </w:rPr>
-        <w:t xml:space="preserve">was 8.58 kg per </w:t>
-      </w:r>
-      <w:r>
-        <w:rPr>
-          <w:szCs w:val="24"/>
-        </w:rPr>
-        <w:t>¼</w:t>
-      </w:r>
-      <w:r>
-        <w:rPr>
-          <w:szCs w:val="24"/>
-        </w:rPr>
-        <w:t> </w:t>
-      </w:r>
-      <w:r>
-        <w:rPr>
-          <w:szCs w:val="24"/>
-        </w:rPr>
-        <w:t>m</w:t>
-      </w:r>
-      <w:r>
-        <w:rPr>
-          <w:szCs w:val="24"/>
-          <w:vertAlign w:val="superscript"/>
-        </w:rPr>
-        <w:t>2</w:t>
-      </w:r>
-      <w:r>
-        <w:rPr>
-          <w:szCs w:val="24"/>
-        </w:rPr>
-        <w:t xml:space="preserve"> </w:t>
-      </w:r>
-      <w:r>
-        <w:t>(</w:t>
-      </w:r>
-      <w:r>
-        <w:t xml:space="preserve">period </w:t>
-      </w:r>
-      <w:r>
-        <w:t>15, 95</w:t>
-      </w:r>
-      <w:r>
-        <w:rPr>
-          <w:szCs w:val="24"/>
-        </w:rPr>
-        <w:t>% CI 4.03</w:t>
-      </w:r>
-      <w:r>
-        <w:t xml:space="preserve"> to </w:t>
-      </w:r>
-      <w:r>
-        <w:rPr>
-          <w:szCs w:val="24"/>
-        </w:rPr>
-        <w:t>18.30</w:t>
-      </w:r>
-      <w:r>
-        <w:rPr>
-          <w:szCs w:val="24"/>
-        </w:rPr>
-        <w:t xml:space="preserve"> [ 8.58 kg/m</w:t>
-      </w:r>
-      <w:r>
-        <w:rPr>
-          <w:szCs w:val="24"/>
-          <w:vertAlign w:val="superscript"/>
-        </w:rPr>
-        <w:t>2</w:t>
-      </w:r>
-      <w:r>
-        <w:rPr>
-          <w:szCs w:val="24"/>
-        </w:rPr>
-        <w:t>; 95% CI 16.1 to 73.2]</w:t>
-      </w:r>
-      <w:r>
-        <w:rPr>
-          <w:szCs w:val="24"/>
-        </w:rPr>
-        <w:t xml:space="preserve">); </w:t>
-      </w:r>
-      <w:r>
-        <w:rPr>
-          <w:szCs w:val="24"/>
-        </w:rPr>
-        <w:t xml:space="preserve">for </w:t>
-      </w:r>
-      <w:r>
-        <w:rPr>
-          <w:szCs w:val="24"/>
-        </w:rPr>
-        <w:t xml:space="preserve">GEBF-5077 (limestone cultch) </w:t>
-      </w:r>
-      <w:r>
-        <w:rPr>
-          <w:szCs w:val="24"/>
-        </w:rPr>
-        <w:t xml:space="preserve">it </w:t>
-      </w:r>
-      <w:r>
-        <w:rPr>
-          <w:szCs w:val="24"/>
-        </w:rPr>
-        <w:t xml:space="preserve">was 4.29 kg per </w:t>
-      </w:r>
-      <w:r>
-        <w:rPr>
-          <w:szCs w:val="24"/>
-        </w:rPr>
-        <w:t>¼</w:t>
-      </w:r>
-      <w:r>
-        <w:rPr>
-          <w:szCs w:val="24"/>
-        </w:rPr>
-        <w:t> </w:t>
-      </w:r>
-      <w:r>
-        <w:rPr>
-          <w:szCs w:val="24"/>
-        </w:rPr>
-        <w:t>m</w:t>
-      </w:r>
-      <w:r>
-        <w:rPr>
-          <w:szCs w:val="24"/>
-          <w:vertAlign w:val="superscript"/>
-        </w:rPr>
-        <w:t>2</w:t>
-      </w:r>
-      <w:r>
-        <w:rPr>
-          <w:szCs w:val="24"/>
-        </w:rPr>
-        <w:t xml:space="preserve"> </w:t>
-      </w:r>
-      <w:r>
-        <w:t xml:space="preserve">period </w:t>
-      </w:r>
-      <w:r>
-        <w:t>1</w:t>
-      </w:r>
-      <w:r>
-        <w:rPr>
-          <w:szCs w:val="24"/>
-        </w:rPr>
-        <w:t>2, 95% CI 2.94</w:t>
-      </w:r>
-      <w:r>
-        <w:t xml:space="preserve"> to </w:t>
-      </w:r>
-      <w:r>
-        <w:rPr>
-          <w:szCs w:val="24"/>
-        </w:rPr>
-        <w:t>6.27</w:t>
-      </w:r>
-      <w:r>
-        <w:rPr>
-          <w:szCs w:val="24"/>
-        </w:rPr>
-        <w:t>; [ 17.16.58 kg/m</w:t>
-      </w:r>
-      <w:r>
-        <w:rPr>
-          <w:szCs w:val="24"/>
-          <w:vertAlign w:val="superscript"/>
-        </w:rPr>
-        <w:t>2</w:t>
-      </w:r>
-      <w:r>
-        <w:rPr>
-          <w:szCs w:val="24"/>
-        </w:rPr>
-        <w:t>; 95% CI 11.76 to 25.08]</w:t>
-      </w:r>
-      <w:r>
-        <w:rPr>
-          <w:szCs w:val="24"/>
-        </w:rPr>
-        <w:t xml:space="preserve">); </w:t>
-      </w:r>
-      <w:r>
-        <w:rPr>
-          <w:szCs w:val="24"/>
-        </w:rPr>
-        <w:t xml:space="preserve">for </w:t>
-      </w:r>
-      <w:r>
-        <w:rPr>
-          <w:szCs w:val="24"/>
-        </w:rPr>
-        <w:t xml:space="preserve">NFWF-1 (quarried shell) </w:t>
-      </w:r>
-      <w:r>
-        <w:rPr>
-          <w:szCs w:val="24"/>
-        </w:rPr>
-        <w:t xml:space="preserve">it </w:t>
-      </w:r>
-      <w:r>
-        <w:rPr>
-          <w:szCs w:val="24"/>
-        </w:rPr>
-        <w:t xml:space="preserve">was 0.97 kg per </w:t>
-      </w:r>
-      <w:r>
-        <w:rPr>
-          <w:szCs w:val="24"/>
-        </w:rPr>
-        <w:t>¼</w:t>
-      </w:r>
-      <w:r>
-        <w:rPr>
-          <w:szCs w:val="24"/>
-        </w:rPr>
-        <w:t> </w:t>
-      </w:r>
-      <w:r>
-        <w:rPr>
-          <w:szCs w:val="24"/>
-        </w:rPr>
-        <w:t>m</w:t>
-      </w:r>
-      <w:r>
-        <w:rPr>
-          <w:szCs w:val="24"/>
-          <w:vertAlign w:val="superscript"/>
-        </w:rPr>
-        <w:t>2</w:t>
-      </w:r>
-      <w:r>
-        <w:rPr>
-          <w:szCs w:val="24"/>
-        </w:rPr>
-        <w:t xml:space="preserve"> </w:t>
-      </w:r>
-      <w:r>
-        <w:t>(</w:t>
-      </w:r>
-      <w:r>
-        <w:t xml:space="preserve">period </w:t>
-      </w:r>
-      <w:r>
-        <w:t>9, 95</w:t>
-      </w:r>
-      <w:r>
-        <w:rPr>
-          <w:szCs w:val="24"/>
-        </w:rPr>
-        <w:t>% CI 0.47</w:t>
-      </w:r>
-      <w:r>
-        <w:t xml:space="preserve"> to </w:t>
-      </w:r>
-      <w:r>
-        <w:rPr>
-          <w:szCs w:val="24"/>
-        </w:rPr>
-        <w:t>2.02</w:t>
-      </w:r>
-      <w:r>
-        <w:rPr>
-          <w:szCs w:val="24"/>
-        </w:rPr>
-        <w:t>; [ 3.88 kg/m</w:t>
-      </w:r>
-      <w:r>
-        <w:rPr>
-          <w:szCs w:val="24"/>
-          <w:vertAlign w:val="superscript"/>
-        </w:rPr>
-        <w:t>2</w:t>
-      </w:r>
-      <w:r>
-        <w:rPr>
-          <w:szCs w:val="24"/>
-        </w:rPr>
-        <w:t>; 95% CI 1.88 to 8.08]</w:t>
-      </w:r>
-      <w:r>
-        <w:rPr>
-          <w:szCs w:val="24"/>
-        </w:rPr>
-        <w:t xml:space="preserve">); and </w:t>
-      </w:r>
-      <w:r>
-        <w:rPr>
-          <w:szCs w:val="24"/>
-        </w:rPr>
-        <w:t xml:space="preserve">for </w:t>
-      </w:r>
-      <w:r>
-        <w:rPr>
-          <w:szCs w:val="24"/>
-        </w:rPr>
-        <w:t>NRDA</w:t>
-      </w:r>
-      <w:r>
-        <w:rPr>
-          <w:szCs w:val="24"/>
-        </w:rPr>
-        <w:t>-</w:t>
-      </w:r>
-      <w:r>
-        <w:rPr>
-          <w:szCs w:val="24"/>
-        </w:rPr>
-        <w:t xml:space="preserve">4044 (shell cultch) </w:t>
-      </w:r>
-      <w:r>
-        <w:rPr>
-          <w:szCs w:val="24"/>
-        </w:rPr>
-        <w:t>it</w:t>
-      </w:r>
-      <w:r>
-        <w:rPr>
-          <w:szCs w:val="24"/>
-        </w:rPr>
-        <w:t xml:space="preserve"> was 1.45 kg per </w:t>
-      </w:r>
-      <w:r>
-        <w:rPr>
-          <w:szCs w:val="24"/>
-        </w:rPr>
-        <w:t>¼</w:t>
-      </w:r>
-      <w:r>
-        <w:rPr>
-          <w:szCs w:val="24"/>
-        </w:rPr>
-        <w:t> </w:t>
-      </w:r>
-      <w:r>
-        <w:rPr>
-          <w:szCs w:val="24"/>
-        </w:rPr>
-        <w:t>m</w:t>
-      </w:r>
-      <w:r>
-        <w:rPr>
-          <w:szCs w:val="24"/>
-          <w:vertAlign w:val="superscript"/>
-        </w:rPr>
-        <w:t>2</w:t>
-      </w:r>
-      <w:r>
-        <w:rPr>
-          <w:szCs w:val="24"/>
-        </w:rPr>
-        <w:t xml:space="preserve"> </w:t>
-      </w:r>
-      <w:r>
-        <w:t>(</w:t>
-      </w:r>
-      <w:r>
-        <w:t xml:space="preserve">period </w:t>
-      </w:r>
-      <w:r>
-        <w:t xml:space="preserve">13, </w:t>
-      </w:r>
-      <w:r>
-        <w:rPr>
-          <w:szCs w:val="24"/>
-        </w:rPr>
-        <w:t>95% CI 1.01</w:t>
-      </w:r>
-      <w:r>
-        <w:t xml:space="preserve"> to </w:t>
-      </w:r>
-      <w:r>
-        <w:rPr>
-          <w:szCs w:val="24"/>
-        </w:rPr>
-        <w:t>2.09</w:t>
-      </w:r>
-      <w:r>
-        <w:rPr>
-          <w:szCs w:val="24"/>
-        </w:rPr>
-        <w:t>; [5.80 kg/m</w:t>
-      </w:r>
-      <w:r>
-        <w:rPr>
-          <w:szCs w:val="24"/>
-          <w:vertAlign w:val="superscript"/>
-        </w:rPr>
-        <w:t>2</w:t>
-      </w:r>
-      <w:r>
-        <w:rPr>
-          <w:szCs w:val="24"/>
-        </w:rPr>
-        <w:t>; 95% CI 4.04 to 8.36]</w:t>
-      </w:r>
-      <w:r>
-        <w:rPr>
-          <w:szCs w:val="24"/>
-        </w:rPr>
-        <w:t>).</w:t>
-      </w:r>
-      <w:bookmarkStart w:id="60" w:name="_Toc108786544"/>
-      <w:bookmarkStart w:id="61" w:name="_Toc109217046"/>
-      <w:bookmarkStart w:id="62" w:name="_Toc110654782"/>
-    </w:p>
-    <w:p>
-      <w:pPr>
         <w:pStyle w:val="Heading1"/>
       </w:pPr>
-      <w:bookmarkStart w:id="63" w:name="_Toc130218505"/>
-      <w:bookmarkStart w:id="64" w:name="_Toc130282990"/>
+      <w:bookmarkStart w:id="62" w:name="_Toc130218505"/>
+      <w:bookmarkStart w:id="63" w:name="_Toc130282990"/>
       <w:r>
         <w:t>Discussion</w:t>
       </w:r>
+      <w:bookmarkEnd w:id="59"/>
       <w:bookmarkEnd w:id="60"/>
       <w:bookmarkEnd w:id="61"/>
       <w:bookmarkEnd w:id="62"/>
       <w:bookmarkEnd w:id="63"/>
-      <w:bookmarkEnd w:id="64"/>
     </w:p>
     <w:p>
       <w:pPr>
@@ -8230,60 +8356,63 @@
           <w:sz w:val="24"/>
           <w:szCs w:val="24"/>
         </w:rPr>
+        <w:t xml:space="preserve">Alternative </w:t>
+      </w:r>
+      <w:r>
+        <w:rPr>
+          <w:rFonts w:cstheme="minorHAnsi"/>
+          <w:szCs w:val="24"/>
+        </w:rPr>
+        <w:t>hypotheses related to oyster</w:t>
+      </w:r>
+      <w:r>
+        <w:rPr>
+          <w:rFonts w:cstheme="minorHAnsi"/>
+        </w:rPr>
+        <w:t xml:space="preserve"> population decline</w:t>
+      </w:r>
+      <w:r>
+        <w:rPr>
+          <w:rFonts w:cstheme="minorHAnsi"/>
+        </w:rPr>
+        <w:t xml:space="preserve">—including </w:t>
+      </w:r>
+      <w:r>
+        <w:rPr>
+          <w:rFonts w:cstheme="minorHAnsi"/>
+        </w:rPr>
+        <w:t>cascading predatory responses (Kimbro et al. 2017), recruitment overfishing,</w:t>
+      </w:r>
+      <w:r>
+        <w:t xml:space="preserve"> discard mortality, virulent disease (known or unknown),</w:t>
+      </w:r>
+      <w:r>
+        <w:t xml:space="preserve"> freshwater inflow, climate change</w:t>
+      </w:r>
+      <w:r>
+        <w:t xml:space="preserve"> </w:t>
+      </w:r>
+      <w:r>
+        <w:t xml:space="preserve">and </w:t>
+      </w:r>
+      <w:r>
+        <w:t xml:space="preserve">some combination of </w:t>
+      </w:r>
+      <w:r>
+        <w:t>these—</w:t>
+      </w:r>
+      <w:r>
+        <w:t>remain largely unassessed and impossible to address with available data.</w:t>
+      </w:r>
+      <w:r>
+        <w:t xml:space="preserve"> </w:t>
+      </w:r>
+      <w:r>
+        <w:t xml:space="preserve">The reasons for the 2012 collapse and the decade-plus period of low oyster abundance are uncertain (Camp </w:t>
+      </w:r>
+      <w:r>
         <w:lastRenderedPageBreak/>
-        <w:t xml:space="preserve">Alternative </w:t>
-      </w:r>
-      <w:r>
-        <w:rPr>
-          <w:rFonts w:cstheme="minorHAnsi"/>
-          <w:szCs w:val="24"/>
-        </w:rPr>
-        <w:t>hypotheses related to oyster</w:t>
-      </w:r>
-      <w:r>
-        <w:rPr>
-          <w:rFonts w:cstheme="minorHAnsi"/>
-        </w:rPr>
-        <w:t xml:space="preserve"> population decline</w:t>
-      </w:r>
-      <w:r>
-        <w:rPr>
-          <w:rFonts w:cstheme="minorHAnsi"/>
-        </w:rPr>
-        <w:t xml:space="preserve">—including </w:t>
-      </w:r>
-      <w:r>
-        <w:rPr>
-          <w:rFonts w:cstheme="minorHAnsi"/>
-        </w:rPr>
-        <w:t>cascading predatory responses (Kimbro et al. 2017), recruitment overfishing,</w:t>
-      </w:r>
-      <w:r>
-        <w:t xml:space="preserve"> discard mortality, virulent disease (known or unknown),</w:t>
-      </w:r>
-      <w:r>
-        <w:t xml:space="preserve"> freshwater inflow, climate change</w:t>
-      </w:r>
-      <w:r>
-        <w:t xml:space="preserve"> </w:t>
-      </w:r>
-      <w:r>
-        <w:t xml:space="preserve">and </w:t>
-      </w:r>
-      <w:r>
-        <w:t xml:space="preserve">some combination of </w:t>
-      </w:r>
-      <w:r>
-        <w:t>these—</w:t>
-      </w:r>
-      <w:r>
-        <w:t>remain largely unassessed and impossible to address with available data.</w:t>
-      </w:r>
-      <w:r>
-        <w:t xml:space="preserve"> </w:t>
-      </w:r>
-      <w:r>
-        <w:t xml:space="preserve">The reasons for the 2012 collapse and the decade-plus period of low oyster abundance are uncertain (Camp et al. 2015; Kimbro et al. 2017; </w:t>
+        <w:t xml:space="preserve">et al. 2015; Kimbro et al. 2017; </w:t>
       </w:r>
       <w:proofErr w:type="spellStart"/>
       <w:r>
@@ -8555,26 +8684,26 @@
     </w:p>
     <w:p>
       <w:r>
-        <w:t xml:space="preserve">For the restoration projects in Pensacola, St. Andrew, and Apalachicola bays, information which may have helped determine the proximal causes of restoration failure, and informed upcoming restoration efforts in these same systems—such as salinity, disease, oyster predators, and design aspects of the restored reef (including cultch type, area, and vertical </w:t>
+        <w:t xml:space="preserve">For the restoration projects in Pensacola, St. Andrew, and Apalachicola bays, information which may have helped determine the proximal causes of restoration failure, and informed upcoming restoration efforts in these same systems—such as salinity, disease, oyster predators, and design aspects of the restored reef (including cultch type, area, and vertical changes </w:t>
+      </w:r>
+      <w:r>
+        <w:t>in relief over time)—was either not collected or only collected after restoration. This uncertainty does not, however, have to be a barrier to improved restoration outcomes. Uncertainty can be addressed effectively using the adaptive</w:t>
+      </w:r>
+      <w:r>
+        <w:t xml:space="preserve"> management </w:t>
+      </w:r>
+      <w:r>
+        <w:t xml:space="preserve">framework (Holling 1978; Walters </w:t>
+      </w:r>
+      <w:r>
+        <w:t>1986; Pine et al. 2022</w:t>
+      </w:r>
+      <w:r>
+        <w:t xml:space="preserve">)—an approach for improving natural resource management by systematically learning from management outcomes. Adaptive management </w:t>
       </w:r>
       <w:r>
         <w:lastRenderedPageBreak/>
-        <w:t xml:space="preserve">changes </w:t>
-      </w:r>
-      <w:r>
-        <w:t>in relief over time)—was either not collected or only collected after restoration. This uncertainty does not, however, have to be a barrier to improved restoration outcomes. Uncertainty can be addressed effectively using the adaptive</w:t>
-      </w:r>
-      <w:r>
-        <w:t xml:space="preserve"> management </w:t>
-      </w:r>
-      <w:r>
-        <w:t xml:space="preserve">framework (Holling 1978; Walters </w:t>
-      </w:r>
-      <w:r>
-        <w:t>1986; Pine et al. 2022</w:t>
-      </w:r>
-      <w:r>
-        <w:t xml:space="preserve">)—an approach for improving natural resource management by systematically learning from management outcomes. Adaptive management approaches to restoration have been recommended by the </w:t>
+        <w:t xml:space="preserve">approaches to restoration have been recommended by the </w:t>
       </w:r>
       <w:r>
         <w:rPr>
@@ -8625,8 +8754,8 @@
         <w:pStyle w:val="Heading2"/>
         <w:suppressAutoHyphens/>
       </w:pPr>
-      <w:bookmarkStart w:id="65" w:name="_Toc130218506"/>
-      <w:bookmarkStart w:id="66" w:name="_Toc130282991"/>
+      <w:bookmarkStart w:id="64" w:name="_Toc130218506"/>
+      <w:bookmarkStart w:id="65" w:name="_Toc130282991"/>
       <w:r>
         <w:rPr>
           <w:szCs w:val="24"/>
@@ -8636,8 +8765,8 @@
       <w:r>
         <w:t>icola Bay</w:t>
       </w:r>
+      <w:bookmarkEnd w:id="64"/>
       <w:bookmarkEnd w:id="65"/>
-      <w:bookmarkEnd w:id="66"/>
     </w:p>
     <w:p>
       <w:pPr>
@@ -8892,47 +9021,50 @@
         <w:t xml:space="preserve">and </w:t>
       </w:r>
       <w:r>
+        <w:t>GEBF-5007</w:t>
+      </w:r>
+      <w:r>
+        <w:t xml:space="preserve"> (rock cultch)</w:t>
+      </w:r>
+      <w:r>
+        <w:t>,</w:t>
+      </w:r>
+      <w:r>
+        <w:t xml:space="preserve"> no increases in spat settlement were recorded in response to restoration. However, these projects did not begin monitoring oyster response until 6</w:t>
+      </w:r>
+      <w:r>
+        <w:t>–</w:t>
+      </w:r>
+      <w:r>
+        <w:t xml:space="preserve">18 months post-construction, meaning any restoration responses immediately after restoration were not observed. </w:t>
+      </w:r>
+      <w:r>
+        <w:t>T</w:t>
+      </w:r>
+      <w:r>
+        <w:t xml:space="preserve">hese projects </w:t>
+      </w:r>
+      <w:r>
+        <w:t xml:space="preserve">may </w:t>
+      </w:r>
+      <w:r>
+        <w:t xml:space="preserve">also </w:t>
+      </w:r>
+      <w:r>
+        <w:t xml:space="preserve">have seen </w:t>
+      </w:r>
+      <w:r>
+        <w:t>large increases in spat and then rapid declines immediately after restoration</w:t>
+      </w:r>
+      <w:r>
+        <w:t>,</w:t>
+      </w:r>
+      <w:r>
+        <w:t xml:space="preserve"> like NFWF-1 and NFWF-2021, but because of the lag </w:t>
+      </w:r>
+      <w:r>
         <w:lastRenderedPageBreak/>
-        <w:t>GEBF-5007</w:t>
-      </w:r>
-      <w:r>
-        <w:t xml:space="preserve"> (rock cultch)</w:t>
-      </w:r>
-      <w:r>
-        <w:t>,</w:t>
-      </w:r>
-      <w:r>
-        <w:t xml:space="preserve"> no increases in spat settlement were recorded in response to restoration. However, these projects did not begin monitoring oyster response until 6</w:t>
-      </w:r>
-      <w:r>
-        <w:t>–</w:t>
-      </w:r>
-      <w:r>
-        <w:t xml:space="preserve">18 months post-construction, meaning any restoration responses immediately after restoration were not observed. </w:t>
-      </w:r>
-      <w:r>
-        <w:t>T</w:t>
-      </w:r>
-      <w:r>
-        <w:t xml:space="preserve">hese projects </w:t>
-      </w:r>
-      <w:r>
-        <w:t xml:space="preserve">may </w:t>
-      </w:r>
-      <w:r>
-        <w:t xml:space="preserve">also </w:t>
-      </w:r>
-      <w:r>
-        <w:t xml:space="preserve">have seen </w:t>
-      </w:r>
-      <w:r>
-        <w:t>large increases in spat and then rapid declines immediately after restoration</w:t>
-      </w:r>
-      <w:r>
-        <w:t>,</w:t>
-      </w:r>
-      <w:r>
-        <w:t xml:space="preserve"> like NFWF-1 and NFWF-2021, but because of the lag between completion of restoration and monitoring</w:t>
+        <w:t>between completion of restoration and monitoring</w:t>
       </w:r>
       <w:r>
         <w:t>,</w:t>
@@ -9270,14 +9402,7 @@
         <w:rPr>
           <w:szCs w:val="24"/>
         </w:rPr>
-        <w:t xml:space="preserve">cultch </w:t>
-      </w:r>
-      <w:r>
-        <w:rPr>
-          <w:szCs w:val="24"/>
-        </w:rPr>
-        <w:lastRenderedPageBreak/>
-        <w:t>mass</w:t>
+        <w:t>cultch mass</w:t>
       </w:r>
       <w:r>
         <w:rPr>
@@ -9309,19 +9434,19 @@
         </w:rPr>
         <w:t xml:space="preserve"> (</w:t>
       </w:r>
-      <w:commentRangeStart w:id="67"/>
+      <w:commentRangeStart w:id="66"/>
       <w:r>
         <w:rPr>
           <w:szCs w:val="24"/>
         </w:rPr>
         <w:t>Figure 13</w:t>
       </w:r>
-      <w:commentRangeEnd w:id="67"/>
+      <w:commentRangeEnd w:id="66"/>
       <w:r>
         <w:rPr>
           <w:rStyle w:val="CommentReference"/>
         </w:rPr>
-        <w:commentReference w:id="67"/>
+        <w:commentReference w:id="66"/>
       </w:r>
       <w:r>
         <w:rPr>
@@ -9347,6 +9472,7 @@
         <w:rPr>
           <w:szCs w:val="24"/>
         </w:rPr>
+        <w:lastRenderedPageBreak/>
         <w:t xml:space="preserve">Plotting mean cultch </w:t>
       </w:r>
       <w:r>
@@ -9547,13 +9673,13 @@
       <w:pPr>
         <w:pStyle w:val="Heading2"/>
       </w:pPr>
-      <w:bookmarkStart w:id="68" w:name="_Toc130218507"/>
-      <w:bookmarkStart w:id="69" w:name="_Toc130282992"/>
+      <w:bookmarkStart w:id="67" w:name="_Toc130218507"/>
+      <w:bookmarkStart w:id="68" w:name="_Toc130282992"/>
       <w:r>
         <w:t>Limited success of past restoration efforts</w:t>
       </w:r>
+      <w:bookmarkEnd w:id="67"/>
       <w:bookmarkEnd w:id="68"/>
-      <w:bookmarkEnd w:id="69"/>
     </w:p>
     <w:p>
       <w:pPr>
@@ -9582,8 +9708,11 @@
     </w:p>
     <w:p>
       <w:r>
+        <w:t xml:space="preserve">The observed changes both in the physical (Edmiston et al. 2008) and biological (Berrigan 1988; Edmiston et al. 2008; Livingston 2015) aspects of Apalachicola Bay post–Hurricane Elena led to intensive oyster management and restoration efforts (Berrigan 1990) which may or may not have contributed to rapid oyster fishery recovery as measured by trips </w:t>
+      </w:r>
+      <w:r>
         <w:lastRenderedPageBreak/>
-        <w:t>The observed changes both in the physical (Edmiston et al. 2008) and biological (Berrigan 1988; Edmiston et al. 2008; Livingston 2015) aspects of Apalachicola Bay post–Hurricane Elena led to intensive oyster management and restoration efforts (Berrigan 1990) which may or may not have contributed to rapid oyster fishery recovery as measured by trips and landings during the late 1980s</w:t>
+        <w:t>and landings during the late 1980s</w:t>
       </w:r>
       <w:r>
         <w:t xml:space="preserve"> to </w:t>
@@ -9933,107 +10062,107 @@
         <w:rPr>
           <w:szCs w:val="24"/>
         </w:rPr>
-        <w:t xml:space="preserve"> several years post-</w:t>
+        <w:t xml:space="preserve"> several years post-construction</w:t>
+      </w:r>
+      <w:r>
+        <w:rPr>
+          <w:szCs w:val="24"/>
+        </w:rPr>
+        <w:t>,</w:t>
+      </w:r>
+      <w:r>
+        <w:rPr>
+          <w:szCs w:val="24"/>
+        </w:rPr>
+        <w:t xml:space="preserve"> the initial oyster </w:t>
+      </w:r>
+      <w:r>
+        <w:rPr>
+          <w:szCs w:val="24"/>
+        </w:rPr>
+        <w:t>population response to restoration</w:t>
+      </w:r>
+      <w:r>
+        <w:rPr>
+          <w:szCs w:val="24"/>
+        </w:rPr>
+        <w:t>,</w:t>
+      </w:r>
+      <w:r>
+        <w:rPr>
+          <w:szCs w:val="24"/>
+        </w:rPr>
+        <w:t xml:space="preserve"> as measured by spat counts</w:t>
+      </w:r>
+      <w:r>
+        <w:rPr>
+          <w:szCs w:val="24"/>
+        </w:rPr>
+        <w:t>,</w:t>
+      </w:r>
+      <w:r>
+        <w:rPr>
+          <w:szCs w:val="24"/>
+        </w:rPr>
+        <w:t xml:space="preserve"> did not persist (Figures 5</w:t>
+      </w:r>
+      <w:r>
+        <w:rPr>
+          <w:szCs w:val="24"/>
+        </w:rPr>
+        <w:t xml:space="preserve"> and </w:t>
+      </w:r>
+      <w:r>
+        <w:rPr>
+          <w:szCs w:val="24"/>
+        </w:rPr>
+        <w:t>9</w:t>
+      </w:r>
+      <w:r>
+        <w:rPr>
+          <w:szCs w:val="24"/>
+        </w:rPr>
+        <w:t>–</w:t>
+      </w:r>
+      <w:r>
+        <w:rPr>
+          <w:szCs w:val="24"/>
+        </w:rPr>
+        <w:t>10).</w:t>
+      </w:r>
+      <w:r>
+        <w:rPr>
+          <w:rStyle w:val="CommentReference"/>
+        </w:rPr>
+        <w:t xml:space="preserve"> </w:t>
+      </w:r>
+      <w:r>
+        <w:rPr>
+          <w:szCs w:val="24"/>
+        </w:rPr>
+        <w:t>Spat count increases were</w:t>
+      </w:r>
+      <w:r>
+        <w:rPr>
+          <w:szCs w:val="24"/>
+        </w:rPr>
+        <w:t xml:space="preserve"> only observed immediately following cultching and not in subsequent </w:t>
+      </w:r>
+      <w:r>
+        <w:t>periods, nor did the spa</w:t>
+      </w:r>
+      <w:r>
+        <w:rPr>
+          <w:szCs w:val="24"/>
+        </w:rPr>
+        <w:t xml:space="preserve">t that were observed persist </w:t>
       </w:r>
       <w:r>
         <w:rPr>
           <w:szCs w:val="24"/>
         </w:rPr>
         <w:lastRenderedPageBreak/>
-        <w:t>construction</w:t>
-      </w:r>
-      <w:r>
-        <w:rPr>
-          <w:szCs w:val="24"/>
-        </w:rPr>
-        <w:t>,</w:t>
-      </w:r>
-      <w:r>
-        <w:rPr>
-          <w:szCs w:val="24"/>
-        </w:rPr>
-        <w:t xml:space="preserve"> the initial oyster </w:t>
-      </w:r>
-      <w:r>
-        <w:rPr>
-          <w:szCs w:val="24"/>
-        </w:rPr>
-        <w:t>population response to restoration</w:t>
-      </w:r>
-      <w:r>
-        <w:rPr>
-          <w:szCs w:val="24"/>
-        </w:rPr>
-        <w:t>,</w:t>
-      </w:r>
-      <w:r>
-        <w:rPr>
-          <w:szCs w:val="24"/>
-        </w:rPr>
-        <w:t xml:space="preserve"> as measured by spat counts</w:t>
-      </w:r>
-      <w:r>
-        <w:rPr>
-          <w:szCs w:val="24"/>
-        </w:rPr>
-        <w:t>,</w:t>
-      </w:r>
-      <w:r>
-        <w:rPr>
-          <w:szCs w:val="24"/>
-        </w:rPr>
-        <w:t xml:space="preserve"> did not persist (Figures 5</w:t>
-      </w:r>
-      <w:r>
-        <w:rPr>
-          <w:szCs w:val="24"/>
-        </w:rPr>
-        <w:t xml:space="preserve"> and </w:t>
-      </w:r>
-      <w:r>
-        <w:rPr>
-          <w:szCs w:val="24"/>
-        </w:rPr>
-        <w:t>9</w:t>
-      </w:r>
-      <w:r>
-        <w:rPr>
-          <w:szCs w:val="24"/>
-        </w:rPr>
-        <w:t>–</w:t>
-      </w:r>
-      <w:r>
-        <w:rPr>
-          <w:szCs w:val="24"/>
-        </w:rPr>
-        <w:t>10).</w:t>
-      </w:r>
-      <w:r>
-        <w:rPr>
-          <w:rStyle w:val="CommentReference"/>
-        </w:rPr>
-        <w:t xml:space="preserve"> </w:t>
-      </w:r>
-      <w:r>
-        <w:rPr>
-          <w:szCs w:val="24"/>
-        </w:rPr>
-        <w:t>Spat count increases were</w:t>
-      </w:r>
-      <w:r>
-        <w:rPr>
-          <w:szCs w:val="24"/>
-        </w:rPr>
-        <w:t xml:space="preserve"> only observed immediately following cultching and not in subsequent </w:t>
-      </w:r>
-      <w:r>
-        <w:t>periods, nor did the spa</w:t>
-      </w:r>
-      <w:r>
-        <w:rPr>
-          <w:szCs w:val="24"/>
-        </w:rPr>
-        <w:t>t that were observed persist to seed or legal sizes</w:t>
+        <w:t>to seed or legal sizes</w:t>
       </w:r>
       <w:r>
         <w:rPr>
@@ -10099,28 +10228,28 @@
           <w:szCs w:val="24"/>
         </w:rPr>
       </w:pPr>
-      <w:bookmarkStart w:id="70" w:name="_Toc108786546"/>
-      <w:bookmarkStart w:id="71" w:name="_Toc109217048"/>
-      <w:bookmarkStart w:id="72" w:name="_Toc110654784"/>
-      <w:bookmarkStart w:id="73" w:name="_Toc130218508"/>
-      <w:bookmarkStart w:id="74" w:name="_Toc130282993"/>
+      <w:bookmarkStart w:id="69" w:name="_Toc108786546"/>
+      <w:bookmarkStart w:id="70" w:name="_Toc109217048"/>
+      <w:bookmarkStart w:id="71" w:name="_Toc110654784"/>
+      <w:bookmarkStart w:id="72" w:name="_Toc130218508"/>
+      <w:bookmarkStart w:id="73" w:name="_Toc130282993"/>
       <w:r>
         <w:rPr>
           <w:szCs w:val="24"/>
         </w:rPr>
         <w:t xml:space="preserve">Potential reasons for limited </w:t>
       </w:r>
+      <w:bookmarkEnd w:id="69"/>
       <w:bookmarkEnd w:id="70"/>
       <w:bookmarkEnd w:id="71"/>
       <w:bookmarkEnd w:id="72"/>
+      <w:r>
+        <w:rPr>
+          <w:szCs w:val="24"/>
+        </w:rPr>
+        <w:t>success</w:t>
+      </w:r>
       <w:bookmarkEnd w:id="73"/>
-      <w:r>
-        <w:rPr>
-          <w:szCs w:val="24"/>
-        </w:rPr>
-        <w:t>success</w:t>
-      </w:r>
-      <w:bookmarkEnd w:id="74"/>
     </w:p>
     <w:p>
       <w:pPr>
@@ -10482,98 +10611,98 @@
         <w:rPr>
           <w:szCs w:val="24"/>
         </w:rPr>
-        <w:t xml:space="preserve">ot </w:t>
+        <w:t xml:space="preserve">ot surprising. These results </w:t>
+      </w:r>
+      <w:r>
+        <w:rPr>
+          <w:szCs w:val="24"/>
+        </w:rPr>
+        <w:t xml:space="preserve">predict </w:t>
+      </w:r>
+      <w:r>
+        <w:rPr>
+          <w:szCs w:val="24"/>
+        </w:rPr>
+        <w:t>a decline of about 50</w:t>
+      </w:r>
+      <w:r>
+        <w:rPr>
+          <w:szCs w:val="24"/>
+        </w:rPr>
+        <w:t>–</w:t>
+      </w:r>
+      <w:r>
+        <w:rPr>
+          <w:szCs w:val="24"/>
+        </w:rPr>
+        <w:t xml:space="preserve">80% for shell </w:t>
+      </w:r>
+      <w:r>
+        <w:rPr>
+          <w:szCs w:val="24"/>
+        </w:rPr>
+        <w:t>cultch mass</w:t>
+      </w:r>
+      <w:r>
+        <w:rPr>
+          <w:szCs w:val="24"/>
+        </w:rPr>
+        <w:t xml:space="preserve"> </w:t>
+      </w:r>
+      <w:r>
+        <w:rPr>
+          <w:szCs w:val="24"/>
+        </w:rPr>
+        <w:t>and an increase of about 15</w:t>
+      </w:r>
+      <w:r>
+        <w:rPr>
+          <w:szCs w:val="24"/>
+        </w:rPr>
+        <w:t>–</w:t>
+      </w:r>
+      <w:r>
+        <w:rPr>
+          <w:szCs w:val="24"/>
+        </w:rPr>
+        <w:t>50% in</w:t>
+      </w:r>
+      <w:r>
+        <w:rPr>
+          <w:szCs w:val="24"/>
+        </w:rPr>
+        <w:t xml:space="preserve"> </w:t>
+      </w:r>
+      <w:r>
+        <w:rPr>
+          <w:szCs w:val="24"/>
+        </w:rPr>
+        <w:t xml:space="preserve">rock </w:t>
+      </w:r>
+      <w:r>
+        <w:rPr>
+          <w:szCs w:val="24"/>
+        </w:rPr>
+        <w:t>cultch mass</w:t>
+      </w:r>
+      <w:r>
+        <w:rPr>
+          <w:szCs w:val="24"/>
+        </w:rPr>
+        <w:t xml:space="preserve"> </w:t>
+      </w:r>
+      <w:r>
+        <w:rPr>
+          <w:szCs w:val="24"/>
+        </w:rPr>
+        <w:t xml:space="preserve">by the end of monitoring. Critically, these are measures of mass, not surface area, and the extent of oyster spat settlement on substrate </w:t>
       </w:r>
       <w:r>
         <w:rPr>
           <w:szCs w:val="24"/>
         </w:rPr>
         <w:lastRenderedPageBreak/>
-        <w:t xml:space="preserve">surprising. These results </w:t>
-      </w:r>
-      <w:r>
-        <w:rPr>
-          <w:szCs w:val="24"/>
-        </w:rPr>
-        <w:t xml:space="preserve">predict </w:t>
-      </w:r>
-      <w:r>
-        <w:rPr>
-          <w:szCs w:val="24"/>
-        </w:rPr>
-        <w:t>a decline of about 50</w:t>
-      </w:r>
-      <w:r>
-        <w:rPr>
-          <w:szCs w:val="24"/>
-        </w:rPr>
-        <w:t>–</w:t>
-      </w:r>
-      <w:r>
-        <w:rPr>
-          <w:szCs w:val="24"/>
-        </w:rPr>
-        <w:t xml:space="preserve">80% for shell </w:t>
-      </w:r>
-      <w:r>
-        <w:rPr>
-          <w:szCs w:val="24"/>
-        </w:rPr>
-        <w:t>cultch mass</w:t>
-      </w:r>
-      <w:r>
-        <w:rPr>
-          <w:szCs w:val="24"/>
-        </w:rPr>
-        <w:t xml:space="preserve"> </w:t>
-      </w:r>
-      <w:r>
-        <w:rPr>
-          <w:szCs w:val="24"/>
-        </w:rPr>
-        <w:t>and an increase of about 15</w:t>
-      </w:r>
-      <w:r>
-        <w:rPr>
-          <w:szCs w:val="24"/>
-        </w:rPr>
-        <w:t>–</w:t>
-      </w:r>
-      <w:r>
-        <w:rPr>
-          <w:szCs w:val="24"/>
-        </w:rPr>
-        <w:t>50% in</w:t>
-      </w:r>
-      <w:r>
-        <w:rPr>
-          <w:szCs w:val="24"/>
-        </w:rPr>
-        <w:t xml:space="preserve"> </w:t>
-      </w:r>
-      <w:r>
-        <w:rPr>
-          <w:szCs w:val="24"/>
-        </w:rPr>
-        <w:t xml:space="preserve">rock </w:t>
-      </w:r>
-      <w:r>
-        <w:rPr>
-          <w:szCs w:val="24"/>
-        </w:rPr>
-        <w:t>cultch mass</w:t>
-      </w:r>
-      <w:r>
-        <w:rPr>
-          <w:szCs w:val="24"/>
-        </w:rPr>
-        <w:t xml:space="preserve"> </w:t>
-      </w:r>
-      <w:r>
-        <w:rPr>
-          <w:szCs w:val="24"/>
-        </w:rPr>
-        <w:t>by the end of monitoring. Critically, these are measures of mass, not surface area, and the extent of oyster spat settlement on substrate depends on the surface area. The relationship between cultch area, persistence, and settlement suitability are all areas of future work with important implications for restoration efforts (</w:t>
+        <w:t>depends on the surface area. The relationship between cultch area, persistence, and settlement suitability are all areas of future work with important implications for restoration efforts (</w:t>
       </w:r>
       <w:proofErr w:type="spellStart"/>
       <w:r>
@@ -10928,15 +11057,7 @@
           <w:rFonts w:cstheme="minorHAnsi"/>
           <w:szCs w:val="24"/>
         </w:rPr>
-        <w:t xml:space="preserve">ysters </w:t>
-      </w:r>
-      <w:r>
-        <w:rPr>
-          <w:rFonts w:cstheme="minorHAnsi"/>
-          <w:szCs w:val="24"/>
-        </w:rPr>
-        <w:lastRenderedPageBreak/>
-        <w:t>have persisted and successfully settled on the reef in the four years since construction.</w:t>
+        <w:t>ysters have persisted and successfully settled on the reef in the four years since construction.</w:t>
       </w:r>
       <w:r>
         <w:rPr>
@@ -10980,6 +11101,7 @@
           <w:rFonts w:cstheme="minorHAnsi"/>
           <w:szCs w:val="24"/>
         </w:rPr>
+        <w:lastRenderedPageBreak/>
         <w:t xml:space="preserve">The increase </w:t>
       </w:r>
       <w:r>
@@ -11241,7 +11363,6 @@
           <w:rFonts w:cstheme="minorHAnsi"/>
           <w:szCs w:val="24"/>
         </w:rPr>
-        <w:lastRenderedPageBreak/>
         <w:t xml:space="preserve">oyster spat settlement </w:t>
       </w:r>
       <w:r>
@@ -11345,6 +11466,7 @@
           <w:rFonts w:cstheme="minorHAnsi"/>
           <w:szCs w:val="24"/>
         </w:rPr>
+        <w:lastRenderedPageBreak/>
         <w:t xml:space="preserve">A final possible </w:t>
       </w:r>
       <w:r>
@@ -11701,34 +11823,34 @@
         <w:t>ple of a</w:t>
       </w:r>
       <w:r>
-        <w:t xml:space="preserve"> restoration project </w:t>
+        <w:t xml:space="preserve"> restoration project desi</w:t>
+      </w:r>
+      <w:r>
+        <w:rPr>
+          <w:rFonts w:cstheme="minorHAnsi"/>
+          <w:szCs w:val="24"/>
+        </w:rPr>
+        <w:t xml:space="preserve">gned to experimentally evaluate oyster population responses to different cultch density treatments (NAS 2017). </w:t>
+      </w:r>
+      <w:r>
+        <w:rPr>
+          <w:rFonts w:cstheme="minorHAnsi"/>
+          <w:szCs w:val="24"/>
+        </w:rPr>
+        <w:t>B</w:t>
+      </w:r>
+      <w:r>
+        <w:t xml:space="preserve">ecause of deviations in the original experimental design </w:t>
+      </w:r>
+      <w:r>
+        <w:t>(</w:t>
+      </w:r>
+      <w:r>
+        <w:t xml:space="preserve">described in </w:t>
       </w:r>
       <w:r>
         <w:lastRenderedPageBreak/>
-        <w:t>desi</w:t>
-      </w:r>
-      <w:r>
-        <w:rPr>
-          <w:rFonts w:cstheme="minorHAnsi"/>
-          <w:szCs w:val="24"/>
-        </w:rPr>
-        <w:t xml:space="preserve">gned to experimentally evaluate oyster population responses to different cultch density treatments (NAS 2017). </w:t>
-      </w:r>
-      <w:r>
-        <w:rPr>
-          <w:rFonts w:cstheme="minorHAnsi"/>
-          <w:szCs w:val="24"/>
-        </w:rPr>
-        <w:t>B</w:t>
-      </w:r>
-      <w:r>
-        <w:t xml:space="preserve">ecause of deviations in the original experimental design </w:t>
-      </w:r>
-      <w:r>
-        <w:t>(</w:t>
-      </w:r>
-      <w:r>
-        <w:t>described in NAS 2017)</w:t>
+        <w:t>NAS 2017)</w:t>
       </w:r>
       <w:r>
         <w:t>,</w:t>
@@ -11948,20 +12070,19 @@
       <w:pPr>
         <w:pStyle w:val="Heading1"/>
       </w:pPr>
-      <w:bookmarkStart w:id="75" w:name="_Toc108786547"/>
-      <w:bookmarkStart w:id="76" w:name="_Toc109217049"/>
-      <w:bookmarkStart w:id="77" w:name="_Toc110654786"/>
-      <w:bookmarkStart w:id="78" w:name="_Toc130218509"/>
-      <w:bookmarkStart w:id="79" w:name="_Toc130282994"/>
-      <w:r>
-        <w:lastRenderedPageBreak/>
+      <w:bookmarkStart w:id="74" w:name="_Toc108786547"/>
+      <w:bookmarkStart w:id="75" w:name="_Toc109217049"/>
+      <w:bookmarkStart w:id="76" w:name="_Toc110654786"/>
+      <w:bookmarkStart w:id="77" w:name="_Toc130218509"/>
+      <w:bookmarkStart w:id="78" w:name="_Toc130282994"/>
+      <w:r>
         <w:t>Conclusions</w:t>
       </w:r>
+      <w:bookmarkEnd w:id="74"/>
       <w:bookmarkEnd w:id="75"/>
       <w:bookmarkEnd w:id="76"/>
       <w:bookmarkEnd w:id="77"/>
       <w:bookmarkEnd w:id="78"/>
-      <w:bookmarkEnd w:id="79"/>
     </w:p>
     <w:p>
       <w:pPr>
@@ -11974,7 +12095,11 @@
         <w:t>populations in Apalachicola, Pensacola, and St. Andrew bays</w:t>
       </w:r>
       <w:r>
-        <w:t xml:space="preserve"> have cost more than $14,200,000 (Table 1). At time of writing, Apalachicola Bay is two years into a five-year harvest moratorium (2020–2025)</w:t>
+        <w:t xml:space="preserve"> have cost more than $14,200,000 (Table 1). At time of writing, Apalachicola Bay is two years </w:t>
+      </w:r>
+      <w:r>
+        <w:lastRenderedPageBreak/>
+        <w:t>into a five-year harvest moratorium (2020–2025)</w:t>
       </w:r>
       <w:r>
         <w:t>, and the oyster harvest in Pensacola and St. Andrew bays has been low</w:t>
@@ -12596,15 +12721,22 @@
           <w:szCs w:val="24"/>
           <w:shd w:val="clear" w:color="auto" w:fill="FFFFFF"/>
         </w:rPr>
+        <w:t xml:space="preserve">Learning </w:t>
+      </w:r>
+      <w:r>
+        <w:rPr>
+          <w:szCs w:val="24"/>
+          <w:shd w:val="clear" w:color="auto" w:fill="FFFFFF"/>
+        </w:rPr>
+        <w:t xml:space="preserve">seems to be intertwined with cycles of policy success and failure. If policies are working (or appear to be working), there is little or no emphasis on learning. It is when policy fails, either dramatically or chronically, that learning is </w:t>
+      </w:r>
+      <w:r>
+        <w:rPr>
+          <w:szCs w:val="24"/>
+          <w:shd w:val="clear" w:color="auto" w:fill="FFFFFF"/>
+        </w:rPr>
         <w:lastRenderedPageBreak/>
-        <w:t xml:space="preserve">Learning </w:t>
-      </w:r>
-      <w:r>
-        <w:rPr>
-          <w:szCs w:val="24"/>
-          <w:shd w:val="clear" w:color="auto" w:fill="FFFFFF"/>
-        </w:rPr>
-        <w:t>seems to be intertwined with cycles of policy success and failure. If policies are working (or appear to be working), there is little or no emphasis on learning. It is when policy fails, either dramatically or chronically, that learning is deemed necessary and a priority. The challenge to develop a capacity for learning continues to be problematic among most resource institutions. Yet, when needed, that capacity seems to come by focusing on understanding (not efficiency) and by networking with those who practice learning.</w:t>
+        <w:t>deemed necessary and a priority. The challenge to develop a capacity for learning continues to be problematic among most resource institutions. Yet, when needed, that capacity seems to come by focusing on understanding (not efficiency) and by networking with those who practice learning.</w:t>
       </w:r>
     </w:p>
     <w:p>
@@ -12710,24 +12842,24 @@
         </w:rPr>
         <w:t xml:space="preserve"> the Gulf of Mexico region.</w:t>
       </w:r>
-      <w:bookmarkStart w:id="80" w:name="_Toc108786548"/>
-      <w:bookmarkStart w:id="81" w:name="_Toc109217050"/>
-      <w:bookmarkStart w:id="82" w:name="_Toc110654787"/>
+      <w:bookmarkStart w:id="79" w:name="_Toc108786548"/>
+      <w:bookmarkStart w:id="80" w:name="_Toc109217050"/>
+      <w:bookmarkStart w:id="81" w:name="_Toc110654787"/>
     </w:p>
     <w:p>
       <w:pPr>
         <w:pStyle w:val="Heading1"/>
       </w:pPr>
-      <w:bookmarkStart w:id="83" w:name="_Toc130218510"/>
-      <w:bookmarkStart w:id="84" w:name="_Toc130282995"/>
+      <w:bookmarkStart w:id="82" w:name="_Toc130218510"/>
+      <w:bookmarkStart w:id="83" w:name="_Toc130282995"/>
       <w:r>
         <w:t>Acknowledgments</w:t>
       </w:r>
+      <w:bookmarkEnd w:id="79"/>
       <w:bookmarkEnd w:id="80"/>
       <w:bookmarkEnd w:id="81"/>
       <w:bookmarkEnd w:id="82"/>
       <w:bookmarkEnd w:id="83"/>
-      <w:bookmarkEnd w:id="84"/>
     </w:p>
     <w:p>
       <w:pPr>
@@ -12915,24 +13047,23 @@
           <w:szCs w:val="24"/>
         </w:rPr>
       </w:pPr>
-      <w:bookmarkStart w:id="85" w:name="_Toc108786549"/>
-      <w:bookmarkStart w:id="86" w:name="_Toc109217051"/>
-      <w:bookmarkStart w:id="87" w:name="_Toc110654788"/>
-      <w:bookmarkStart w:id="88" w:name="_Toc130218511"/>
-      <w:bookmarkStart w:id="89" w:name="_Toc130282996"/>
-      <w:r>
-        <w:rPr>
-          <w:rFonts w:cstheme="minorHAnsi"/>
-          <w:szCs w:val="24"/>
-        </w:rPr>
-        <w:lastRenderedPageBreak/>
+      <w:bookmarkStart w:id="84" w:name="_Toc108786549"/>
+      <w:bookmarkStart w:id="85" w:name="_Toc109217051"/>
+      <w:bookmarkStart w:id="86" w:name="_Toc110654788"/>
+      <w:bookmarkStart w:id="87" w:name="_Toc130218511"/>
+      <w:bookmarkStart w:id="88" w:name="_Toc130282996"/>
+      <w:r>
+        <w:rPr>
+          <w:rFonts w:cstheme="minorHAnsi"/>
+          <w:szCs w:val="24"/>
+        </w:rPr>
         <w:t>References</w:t>
       </w:r>
+      <w:bookmarkEnd w:id="84"/>
       <w:bookmarkEnd w:id="85"/>
       <w:bookmarkEnd w:id="86"/>
       <w:bookmarkEnd w:id="87"/>
       <w:bookmarkEnd w:id="88"/>
-      <w:bookmarkEnd w:id="89"/>
     </w:p>
     <w:p>
       <w:pPr>
@@ -13037,6 +13168,7 @@
           <w:sz w:val="24"/>
           <w:szCs w:val="24"/>
         </w:rPr>
+        <w:lastRenderedPageBreak/>
         <w:t xml:space="preserve">Barrett, A. C. 2021. On Exceptions to Second Report of Special Master. Supreme Court of the United States No 142. Original. Available </w:t>
       </w:r>
       <w:r>
@@ -13233,7 +13365,6 @@
           <w:sz w:val="24"/>
           <w:szCs w:val="24"/>
         </w:rPr>
-        <w:lastRenderedPageBreak/>
         <w:t>Breitburg</w:t>
       </w:r>
       <w:proofErr w:type="spellEnd"/>
@@ -13385,6 +13516,7 @@
           <w:szCs w:val="24"/>
           <w:shd w:val="clear" w:color="auto" w:fill="FFFFFF"/>
         </w:rPr>
+        <w:lastRenderedPageBreak/>
         <w:t xml:space="preserve">Brooks, M. E., K. Kristensen, K. J. van </w:t>
       </w:r>
       <w:proofErr w:type="spellStart"/>
@@ -13790,15 +13922,7 @@
           <w:rFonts w:cstheme="minorHAnsi"/>
           <w:szCs w:val="24"/>
         </w:rPr>
-        <w:t xml:space="preserve">final programmatic damage assessment and restoration plan </w:t>
-      </w:r>
-      <w:r>
-        <w:rPr>
-          <w:rFonts w:cstheme="minorHAnsi"/>
-          <w:szCs w:val="24"/>
-        </w:rPr>
-        <w:lastRenderedPageBreak/>
-        <w:t>and final programmatic environmental impact statement. Website maintained by the National Oceanographic and Atmospheric Administration, Washington, DC. Chapters of plan available</w:t>
+        <w:t>final programmatic damage assessment and restoration plan and final programmatic environmental impact statement. Website maintained by the National Oceanographic and Atmospheric Administration, Washington, DC. Chapters of plan available</w:t>
       </w:r>
       <w:r>
         <w:rPr>
@@ -13880,6 +14004,7 @@
           <w:rFonts w:cstheme="minorHAnsi"/>
           <w:szCs w:val="24"/>
         </w:rPr>
+        <w:lastRenderedPageBreak/>
         <w:t xml:space="preserve">Edmiston, H. L., S. A. </w:t>
       </w:r>
       <w:proofErr w:type="spellStart"/>
@@ -14146,7 +14271,6 @@
           <w:rFonts w:cstheme="minorHAnsi"/>
           <w:szCs w:val="24"/>
         </w:rPr>
-        <w:lastRenderedPageBreak/>
         <w:t xml:space="preserve">Fisch, N. C., and W. E. Pine. 2016. A complex relationship between freshwater discharge and oyster fishery catch per unit effort in Apalachicola Bay, Florida: an evaluation from 1960 to </w:t>
       </w:r>
       <w:r>
@@ -14230,6 +14354,7 @@
           <w:rFonts w:cstheme="minorHAnsi"/>
           <w:szCs w:val="24"/>
         </w:rPr>
+        <w:lastRenderedPageBreak/>
         <w:t xml:space="preserve">Florida </w:t>
       </w:r>
       <w:r>
@@ -14506,7 +14631,6 @@
           <w:rFonts w:cstheme="minorHAnsi"/>
           <w:szCs w:val="24"/>
         </w:rPr>
-        <w:lastRenderedPageBreak/>
         <w:t xml:space="preserve">Gledhill, J. H., A. F. Barnett, M. Slattery, K. L. Willett, G. L. </w:t>
       </w:r>
       <w:proofErr w:type="spellStart"/>
@@ -14613,6 +14737,7 @@
           <w:sz w:val="24"/>
           <w:szCs w:val="24"/>
         </w:rPr>
+        <w:lastRenderedPageBreak/>
         <w:t xml:space="preserve">Graham, P. M., T. A. Palmer, and J. </w:t>
       </w:r>
       <w:proofErr w:type="spellStart"/>
@@ -15097,7 +15222,6 @@
           <w:sz w:val="24"/>
           <w:szCs w:val="24"/>
         </w:rPr>
-        <w:lastRenderedPageBreak/>
         <w:t>Johnson, F.</w:t>
       </w:r>
       <w:r>
@@ -15256,6 +15380,7 @@
           <w:sz w:val="24"/>
           <w:szCs w:val="24"/>
         </w:rPr>
+        <w:lastRenderedPageBreak/>
         <w:t xml:space="preserve">Kaplan, D. A., M. Olabarrieta, P. Frederick, and A. Valle-Levinson. 2016. Freshwater detention by oyster reefs: quantifying a keystone ecosystem service. </w:t>
       </w:r>
       <w:proofErr w:type="spellStart"/>
@@ -15589,7 +15714,6 @@
           <w:sz w:val="24"/>
           <w:szCs w:val="24"/>
         </w:rPr>
-        <w:lastRenderedPageBreak/>
         <w:t>Leitman, S., W. E. Pine III, and G</w:t>
       </w:r>
       <w:r>
@@ -15714,6 +15838,7 @@
           <w:rFonts w:cstheme="minorHAnsi"/>
           <w:szCs w:val="24"/>
         </w:rPr>
+        <w:lastRenderedPageBreak/>
         <w:t>Lenth</w:t>
       </w:r>
       <w:proofErr w:type="spellEnd"/>
@@ -16002,16 +16127,7 @@
           <w:sz w:val="24"/>
           <w:szCs w:val="24"/>
         </w:rPr>
-        <w:t xml:space="preserve">Moore, J. F., W. E. Pine, P. C. Frederick, S. Beck, M. Moreno, M. J. Dodrill, M. Boone, L. Sturmer, and S. Yurek. 2020. Trends in oyster populations in the northeastern Gulf of Mexico: an </w:t>
-      </w:r>
-      <w:r>
-        <w:rPr>
-          <w:rFonts w:cstheme="minorHAnsi"/>
-          <w:sz w:val="24"/>
-          <w:szCs w:val="24"/>
-        </w:rPr>
-        <w:lastRenderedPageBreak/>
-        <w:t>assessment of river discharge and fishing effects over time and space. Marine and Coastal Fisheries 12:191–204.</w:t>
+        <w:t>Moore, J. F., W. E. Pine, P. C. Frederick, S. Beck, M. Moreno, M. J. Dodrill, M. Boone, L. Sturmer, and S. Yurek. 2020. Trends in oyster populations in the northeastern Gulf of Mexico: an assessment of river discharge and fishing effects over time and space. Marine and Coastal Fisheries 12:191–204.</w:t>
       </w:r>
     </w:p>
     <w:p>
@@ -16310,6 +16426,7 @@
           <w:sz w:val="24"/>
           <w:szCs w:val="24"/>
         </w:rPr>
+        <w:lastRenderedPageBreak/>
         <w:t>Morson</w:t>
       </w:r>
       <w:proofErr w:type="spellEnd"/>
@@ -16472,7 +16589,6 @@
           <w:sz w:val="24"/>
           <w:szCs w:val="24"/>
         </w:rPr>
-        <w:lastRenderedPageBreak/>
         <w:t>https://nap.nationalacademies.org/catalog/26335/an-approach-for-assessing-us-gulf-coast-ecosystem-restoration-a</w:t>
       </w:r>
       <w:r>
@@ -16523,6 +16639,7 @@
           <w:sz w:val="24"/>
           <w:szCs w:val="24"/>
         </w:rPr>
+        <w:lastRenderedPageBreak/>
         <w:t>Pine, W. E., F. A. Johnson, P. C. Frederick, and L. G. Coggins. 2022. Adaptive management in practice and the problem of application at multiple scales—insights from oyster reef restoration on Florida</w:t>
       </w:r>
       <w:r>
@@ -17123,7 +17240,6 @@
           <w:sz w:val="24"/>
           <w:szCs w:val="24"/>
         </w:rPr>
-        <w:lastRenderedPageBreak/>
         <w:t>Smith, R.</w:t>
       </w:r>
       <w:r>
@@ -17302,7 +17418,15 @@
           <w:rFonts w:eastAsia="Calibri" w:cstheme="minorHAnsi"/>
           <w:szCs w:val="24"/>
         </w:rPr>
-        <w:t xml:space="preserve">. 2022. Oysters beget shell and vice versa: generating management goals for live oysters and the associated reef to promote maximum sustainable yield of </w:t>
+        <w:t xml:space="preserve">. 2022. Oysters beget shell and vice versa: generating management goals for live oysters and the associated reef to promote maximum </w:t>
+      </w:r>
+      <w:r>
+        <w:rPr>
+          <w:rFonts w:eastAsia="Calibri" w:cstheme="minorHAnsi"/>
+          <w:szCs w:val="24"/>
+        </w:rPr>
+        <w:lastRenderedPageBreak/>
+        <w:t xml:space="preserve">sustainable yield of </w:t>
       </w:r>
       <w:r>
         <w:rPr>
@@ -17794,7 +17918,6 @@
           <w:szCs w:val="24"/>
           <w:shd w:val="clear" w:color="auto" w:fill="FFFFFF"/>
         </w:rPr>
-        <w:lastRenderedPageBreak/>
         <w:t>Walters, C. J., J. S. Collie, and T. Webb. 1988. Experimental designs for estimating transient responses to management disturbances. Canadian Journal of Fisheries and Aquatic Sciences 45:530–538.</w:t>
       </w:r>
     </w:p>
@@ -17865,7 +17988,17 @@
           <w:szCs w:val="24"/>
           <w:shd w:val="clear" w:color="auto" w:fill="FFFFFF"/>
         </w:rPr>
-        <w:t xml:space="preserve">140 in R. J. Livingston and E. A. Joyce Jr., editors. Proceedings of the Conference </w:t>
+        <w:t xml:space="preserve">140 in R. J. Livingston and E. A. Joyce Jr., editors. </w:t>
+      </w:r>
+      <w:r>
+        <w:rPr>
+          <w:rFonts w:cstheme="minorHAnsi"/>
+          <w:sz w:val="24"/>
+          <w:szCs w:val="24"/>
+          <w:shd w:val="clear" w:color="auto" w:fill="FFFFFF"/>
+        </w:rPr>
+        <w:lastRenderedPageBreak/>
+        <w:t xml:space="preserve">Proceedings of the Conference </w:t>
       </w:r>
       <w:r>
         <w:rPr>
@@ -18124,7 +18257,7 @@
 
 <file path=word/comments.xml><?xml version="1.0" encoding="utf-8"?>
 <w:comments xmlns:wpc="http://schemas.microsoft.com/office/word/2010/wordprocessingCanvas" xmlns:cx="http://schemas.microsoft.com/office/drawing/2014/chartex" xmlns:cx1="http://schemas.microsoft.com/office/drawing/2015/9/8/chartex" xmlns:cx2="http://schemas.microsoft.com/office/drawing/2015/10/21/chartex" xmlns:cx3="http://schemas.microsoft.com/office/drawing/2016/5/9/chartex" xmlns:cx4="http://schemas.microsoft.com/office/drawing/2016/5/10/chartex" xmlns:cx5="http://schemas.microsoft.com/office/drawing/2016/5/11/chartex" xmlns:cx6="http://schemas.microsoft.com/office/drawing/2016/5/12/chartex" xmlns:cx7="http://schemas.microsoft.com/office/drawing/2016/5/13/chartex" xmlns:cx8="http://schemas.microsoft.com/office/drawing/2016/5/14/chartex" xmlns:mc="http://schemas.openxmlformats.org/markup-compatibility/2006" xmlns:aink="http://schemas.microsoft.com/office/drawing/2016/ink" xmlns:am3d="http://schemas.microsoft.com/office/drawing/2017/model3d" xmlns:o="urn:schemas-microsoft-com:office:office" xmlns:oel="http://schemas.microsoft.com/office/2019/extlst" xmlns:r="http://schemas.openxmlformats.org/officeDocument/2006/relationships" xmlns:m="http://schemas.openxmlformats.org/officeDocument/2006/math" xmlns:v="urn:schemas-microsoft-com:vml" xmlns:wp14="http://schemas.microsoft.com/office/word/2010/wordprocessingDrawing" xmlns:wp="http://schemas.openxmlformats.org/drawingml/2006/wordprocessingDrawing" xmlns:w10="urn:schemas-microsoft-com:office:word" xmlns:w="http://schemas.openxmlformats.org/wordprocessingml/2006/main" xmlns:w14="http://schemas.microsoft.com/office/word/2010/wordml" xmlns:w15="http://schemas.microsoft.com/office/word/2012/wordml" xmlns:w16cex="http://schemas.microsoft.com/office/word/2018/wordml/cex" xmlns:w16cid="http://schemas.microsoft.com/office/word/2016/wordml/cid" xmlns:w16="http://schemas.microsoft.com/office/word/2018/wordml" xmlns:w16sdtdh="http://schemas.microsoft.com/office/word/2020/wordml/sdtdatahash" xmlns:w16se="http://schemas.microsoft.com/office/word/2015/wordml/symex" xmlns:wpg="http://schemas.microsoft.com/office/word/2010/wordprocessingGroup" xmlns:wpi="http://schemas.microsoft.com/office/word/2010/wordprocessingInk" xmlns:wne="http://schemas.microsoft.com/office/word/2006/wordml" xmlns:wps="http://schemas.microsoft.com/office/word/2010/wordprocessingShape" mc:Ignorable="w14 w15 w16se w16cid w16 w16cex w16sdtdh wp14">
-  <w:comment w:id="57" w:author="Bill Pine" w:date="2023-03-30T10:59:00Z" w:initials="bp">
+  <w:comment w:id="56" w:author="Bill Pine" w:date="2023-03-30T10:59:00Z" w:initials="bp">
     <w:p>
       <w:pPr>
         <w:pStyle w:val="CommentText"/>
@@ -18140,7 +18273,7 @@
       </w:r>
     </w:p>
   </w:comment>
-  <w:comment w:id="67" w:author="Amanda Morgan" w:date="2023-03-18T09:03:00Z" w:initials="AM">
+  <w:comment w:id="66" w:author="Amanda Morgan" w:date="2023-03-18T09:03:00Z" w:initials="AM">
     <w:p>
       <w:pPr>
         <w:pStyle w:val="CommentText"/>

</xml_diff>